<commit_message>
BZC IKR and AVS IPR added
</commit_message>
<xml_diff>
--- a/3/2/AVS/KR1.docx
+++ b/3/2/AVS/KR1.docx
@@ -528,8 +528,10 @@
           <w:color w:val="000000"/>
           <w:szCs w:val="28"/>
         </w:rPr>
-        <w:t>5</w:t>
-      </w:r>
+        <w:t>6</w:t>
+      </w:r>
+      <w:bookmarkStart w:id="0" w:name="_GoBack"/>
+      <w:bookmarkEnd w:id="0"/>
     </w:p>
     <w:p>
       <w:pPr>
@@ -999,16 +1001,7 @@
           <w:lang w:val="ru-RU"/>
         </w:rPr>
         <w:tab/>
-        <w:t>Выполняется поразрядное сложение</w:t>
-      </w:r>
-      <w:r>
-        <w:rPr>
-          <w:rFonts w:cs="Times New Roman"/>
-          <w:color w:val="000000"/>
-          <w:szCs w:val="28"/>
-          <w:lang w:val="ru-RU"/>
-        </w:rPr>
-        <w:t xml:space="preserve"> с отрицательным числом</w:t>
+        <w:t>Выполняется поразрядное сложение с отрицательным числом</w:t>
       </w:r>
     </w:p>
     <w:p>
@@ -1398,7 +1391,15 @@
           <w:szCs w:val="28"/>
           <w:lang w:val="ru-RU"/>
         </w:rPr>
-        <w:t>00/11</w:t>
+        <w:t xml:space="preserve">00/11 </w:t>
+      </w:r>
+      <w:r>
+        <w:rPr>
+          <w:rFonts w:cs="Times New Roman"/>
+          <w:color w:val="000000"/>
+          <w:szCs w:val="28"/>
+        </w:rPr>
+        <w:t>–</w:t>
       </w:r>
       <w:r>
         <w:rPr>
@@ -1407,39 +1408,287 @@
           <w:szCs w:val="28"/>
           <w:lang w:val="ru-RU"/>
         </w:rPr>
+        <w:t>сдвиг</w:t>
+      </w:r>
+    </w:p>
+    <w:p>
+      <w:pPr>
+        <w:rPr>
+          <w:rFonts w:cs="Times New Roman"/>
+          <w:color w:val="000000"/>
+          <w:szCs w:val="28"/>
+          <w:lang w:val="ru-RU"/>
+        </w:rPr>
+      </w:pPr>
+      <w:r>
+        <w:rPr>
+          <w:rFonts w:cs="Times New Roman"/>
+          <w:b/>
+          <w:color w:val="000000"/>
+          <w:szCs w:val="28"/>
+          <w:lang w:val="ru-RU"/>
+        </w:rPr>
+        <w:tab/>
+      </w:r>
+      <w:r>
+        <w:rPr>
+          <w:rFonts w:cs="Times New Roman"/>
+          <w:color w:val="000000"/>
+          <w:szCs w:val="28"/>
+          <w:lang w:val="ru-RU"/>
+        </w:rPr>
+        <w:t xml:space="preserve">01 </w:t>
+      </w:r>
+      <w:r>
+        <w:rPr>
+          <w:rFonts w:cs="Times New Roman"/>
+          <w:color w:val="000000"/>
+          <w:szCs w:val="28"/>
+        </w:rPr>
+        <w:t xml:space="preserve">– </w:t>
+      </w:r>
+      <w:r>
+        <w:rPr>
+          <w:rFonts w:cs="Times New Roman"/>
+          <w:color w:val="000000"/>
+          <w:szCs w:val="28"/>
+          <w:lang w:val="ru-RU"/>
+        </w:rPr>
+        <w:t>сложение с множителем и сдвиг</w:t>
+      </w:r>
+    </w:p>
+    <w:p>
+      <w:pPr>
+        <w:rPr>
+          <w:rFonts w:cs="Times New Roman"/>
+          <w:color w:val="000000"/>
+          <w:szCs w:val="28"/>
+          <w:lang w:val="ru-RU"/>
+        </w:rPr>
+      </w:pPr>
+      <w:r>
+        <w:rPr>
+          <w:rFonts w:cs="Times New Roman"/>
+          <w:b/>
+          <w:color w:val="000000"/>
+          <w:szCs w:val="28"/>
+          <w:lang w:val="ru-RU"/>
+        </w:rPr>
+        <w:tab/>
+      </w:r>
+      <w:r>
+        <w:rPr>
+          <w:rFonts w:cs="Times New Roman"/>
+          <w:color w:val="000000"/>
+          <w:szCs w:val="28"/>
+          <w:lang w:val="ru-RU"/>
+        </w:rPr>
+        <w:t xml:space="preserve">10 </w:t>
+      </w:r>
+      <w:r>
+        <w:rPr>
+          <w:rFonts w:cs="Times New Roman"/>
+          <w:color w:val="000000"/>
+          <w:szCs w:val="28"/>
+        </w:rPr>
+        <w:t xml:space="preserve">– </w:t>
+      </w:r>
+      <w:r>
+        <w:rPr>
+          <w:rFonts w:cs="Times New Roman"/>
+          <w:color w:val="000000"/>
+          <w:szCs w:val="28"/>
+          <w:lang w:val="ru-RU"/>
+        </w:rPr>
+        <w:t>сложение с отрицательным множителем и сдвиг</w:t>
+      </w:r>
+    </w:p>
+    <w:p>
+      <w:pPr>
+        <w:rPr>
+          <w:rFonts w:cs="Times New Roman"/>
+          <w:b/>
+          <w:color w:val="000000"/>
+          <w:szCs w:val="28"/>
+          <w:lang w:val="ru-RU"/>
+        </w:rPr>
+      </w:pPr>
+      <w:r>
+        <w:rPr>
+          <w:rFonts w:cs="Times New Roman"/>
+          <w:b/>
+          <w:color w:val="000000"/>
+          <w:szCs w:val="28"/>
+          <w:lang w:val="ru-RU"/>
+        </w:rPr>
+        <w:tab/>
+      </w:r>
+    </w:p>
+    <w:p>
+      <w:pPr>
+        <w:rPr>
+          <w:rFonts w:cs="Times New Roman"/>
+          <w:color w:val="000000"/>
+          <w:szCs w:val="28"/>
+          <w:lang w:val="ru-RU"/>
+        </w:rPr>
+      </w:pPr>
+    </w:p>
+    <w:p>
+      <w:pPr>
+        <w:rPr>
+          <w:rFonts w:ascii="Monaco" w:hAnsi="Monaco" w:cs="Times New Roman"/>
+          <w:color w:val="000000"/>
+          <w:szCs w:val="28"/>
+        </w:rPr>
+      </w:pPr>
+      <w:r>
+        <w:rPr>
+          <w:rFonts w:cs="Times New Roman"/>
+          <w:color w:val="000000"/>
+          <w:szCs w:val="28"/>
+          <w:lang w:val="ru-RU"/>
+        </w:rPr>
+        <w:tab/>
+      </w:r>
+      <w:r>
+        <w:rPr>
+          <w:rFonts w:ascii="Monaco" w:hAnsi="Monaco" w:cs="Times New Roman"/>
+          <w:color w:val="000000"/>
+          <w:szCs w:val="28"/>
+        </w:rPr>
+        <w:t>-103 = 10011001</w:t>
+      </w:r>
+      <w:r>
+        <w:rPr>
+          <w:rFonts w:ascii="Monaco" w:hAnsi="Monaco" w:cs="Times New Roman"/>
+          <w:color w:val="000000"/>
+          <w:szCs w:val="28"/>
+        </w:rPr>
         <w:t xml:space="preserve"> </w:t>
       </w:r>
       <w:r>
         <w:rPr>
-          <w:rFonts w:cs="Times New Roman"/>
-          <w:color w:val="000000"/>
-          <w:szCs w:val="28"/>
-        </w:rPr>
-        <w:t>–</w:t>
-      </w:r>
-      <w:r>
-        <w:rPr>
-          <w:rFonts w:cs="Times New Roman"/>
+          <w:rFonts w:ascii="Monaco" w:hAnsi="Monaco" w:cs="Times New Roman"/>
+          <w:color w:val="000000"/>
+          <w:szCs w:val="28"/>
+        </w:rPr>
+        <w:t xml:space="preserve">      </w:t>
+      </w:r>
+      <w:r>
+        <w:rPr>
+          <w:rFonts w:ascii="Monaco" w:hAnsi="Monaco" w:cs="Times New Roman"/>
+          <w:color w:val="000000"/>
+          <w:szCs w:val="28"/>
+        </w:rPr>
+        <w:t>|</w:t>
+      </w:r>
+      <w:r>
+        <w:rPr>
+          <w:rFonts w:ascii="Monaco" w:hAnsi="Monaco" w:cs="Times New Roman"/>
+          <w:color w:val="000000"/>
+          <w:szCs w:val="28"/>
+        </w:rPr>
+        <w:t xml:space="preserve"> 103 =</w:t>
+      </w:r>
+      <w:r>
+        <w:rPr>
+          <w:rFonts w:ascii="Monaco" w:hAnsi="Monaco" w:cs="Times New Roman"/>
+          <w:color w:val="000000"/>
+          <w:szCs w:val="28"/>
+        </w:rPr>
+        <w:t xml:space="preserve"> 01100111</w:t>
+      </w:r>
+    </w:p>
+    <w:p>
+      <w:pPr>
+        <w:ind w:firstLine="720"/>
+        <w:rPr>
+          <w:rFonts w:ascii="Monaco" w:hAnsi="Monaco" w:cs="Times New Roman"/>
+          <w:color w:val="000000"/>
+          <w:szCs w:val="28"/>
+        </w:rPr>
+      </w:pPr>
+      <w:r>
+        <w:rPr>
+          <w:rFonts w:ascii="Monaco" w:hAnsi="Monaco" w:cs="Times New Roman"/>
+          <w:color w:val="000000"/>
+          <w:szCs w:val="28"/>
+        </w:rPr>
+        <w:t xml:space="preserve">+74  </w:t>
+      </w:r>
+      <w:r>
+        <w:rPr>
+          <w:rFonts w:ascii="Monaco" w:hAnsi="Monaco" w:cs="Times New Roman"/>
+          <w:color w:val="000000"/>
+          <w:szCs w:val="28"/>
+        </w:rPr>
+        <w:t>x</w:t>
+      </w:r>
+      <w:r>
+        <w:rPr>
+          <w:rFonts w:ascii="Monaco" w:hAnsi="Monaco" w:cs="Times New Roman"/>
+          <w:color w:val="000000"/>
+          <w:szCs w:val="28"/>
+        </w:rPr>
+        <w:t xml:space="preserve"> 01001010</w:t>
+      </w:r>
+    </w:p>
+    <w:p>
+      <w:pPr>
+        <w:ind w:firstLine="720"/>
+        <w:rPr>
+          <w:rFonts w:ascii="Monaco" w:hAnsi="Monaco" w:cs="Times New Roman"/>
           <w:color w:val="000000"/>
           <w:szCs w:val="28"/>
           <w:lang w:val="ru-RU"/>
         </w:rPr>
-        <w:t>сдвиг</w:t>
-      </w:r>
-    </w:p>
-    <w:p>
-      <w:pPr>
-        <w:rPr>
-          <w:rFonts w:cs="Times New Roman"/>
+      </w:pPr>
+      <w:r>
+        <w:rPr>
+          <w:rFonts w:ascii="Monaco" w:hAnsi="Monaco" w:cs="Times New Roman"/>
+          <w:color w:val="000000"/>
+          <w:szCs w:val="28"/>
+        </w:rPr>
+        <w:t xml:space="preserve"> </w:t>
+      </w:r>
+      <w:r>
+        <w:rPr>
+          <w:rFonts w:ascii="Monaco" w:hAnsi="Monaco" w:cs="Times New Roman"/>
+          <w:color w:val="000000"/>
+          <w:szCs w:val="28"/>
+        </w:rPr>
+        <w:t xml:space="preserve">      +-0+-+-0</w:t>
+      </w:r>
+      <w:r>
+        <w:rPr>
+          <w:rFonts w:ascii="Monaco" w:hAnsi="Monaco" w:cs="Times New Roman"/>
+          <w:color w:val="000000"/>
+          <w:szCs w:val="28"/>
+        </w:rPr>
+        <w:t xml:space="preserve"> &lt;- </w:t>
+      </w:r>
+      <w:r>
+        <w:rPr>
+          <w:rFonts w:ascii="Monaco" w:hAnsi="Monaco" w:cs="Times New Roman"/>
           <w:color w:val="000000"/>
           <w:szCs w:val="28"/>
           <w:lang w:val="ru-RU"/>
         </w:rPr>
-      </w:pPr>
-      <w:r>
-        <w:rPr>
-          <w:rFonts w:cs="Times New Roman"/>
-          <w:b/>
+        <w:t>операции</w:t>
+      </w:r>
+    </w:p>
+    <w:p>
+      <w:pPr>
+        <w:rPr>
+          <w:rFonts w:ascii="Monaco" w:hAnsi="Monaco" w:cs="Times New Roman"/>
+          <w:color w:val="000000"/>
+          <w:szCs w:val="28"/>
+        </w:rPr>
+      </w:pPr>
+      <w:r>
+        <w:rPr>
+          <w:rFonts w:cs="Times New Roman"/>
           <w:color w:val="000000"/>
           <w:szCs w:val="28"/>
           <w:lang w:val="ru-RU"/>
@@ -1448,692 +1697,375 @@
       </w:r>
       <w:r>
         <w:rPr>
-          <w:rFonts w:cs="Times New Roman"/>
-          <w:color w:val="000000"/>
-          <w:szCs w:val="28"/>
-          <w:lang w:val="ru-RU"/>
-        </w:rPr>
-        <w:t>0</w:t>
-      </w:r>
-      <w:r>
-        <w:rPr>
-          <w:rFonts w:cs="Times New Roman"/>
-          <w:color w:val="000000"/>
-          <w:szCs w:val="28"/>
-          <w:lang w:val="ru-RU"/>
-        </w:rPr>
-        <w:t>1</w:t>
-      </w:r>
-      <w:r>
-        <w:rPr>
-          <w:rFonts w:cs="Times New Roman"/>
-          <w:color w:val="000000"/>
-          <w:szCs w:val="28"/>
-          <w:lang w:val="ru-RU"/>
+          <w:rFonts w:ascii="Monaco" w:hAnsi="Monaco" w:cs="Times New Roman"/>
+          <w:color w:val="000000"/>
+          <w:szCs w:val="28"/>
+        </w:rPr>
+        <w:t>---------------</w:t>
+      </w:r>
+    </w:p>
+    <w:p>
+      <w:pPr>
+        <w:ind w:firstLine="720"/>
+        <w:rPr>
+          <w:rFonts w:ascii="Monaco" w:hAnsi="Monaco" w:cs="Times New Roman"/>
+          <w:color w:val="000000"/>
+          <w:szCs w:val="28"/>
+        </w:rPr>
+      </w:pPr>
+      <w:r>
+        <w:rPr>
+          <w:rFonts w:ascii="Monaco" w:hAnsi="Monaco" w:cs="Times New Roman"/>
+          <w:color w:val="000000"/>
+          <w:szCs w:val="28"/>
+        </w:rPr>
+        <w:t xml:space="preserve">00 </w:t>
+      </w:r>
+      <w:r>
+        <w:rPr>
+          <w:rFonts w:ascii="Monaco" w:hAnsi="Monaco" w:cs="Times New Roman"/>
+          <w:color w:val="000000"/>
+          <w:szCs w:val="28"/>
+        </w:rPr>
+        <w:t>&gt;</w:t>
+      </w:r>
+      <w:r>
+        <w:rPr>
+          <w:rFonts w:ascii="Monaco" w:hAnsi="Monaco" w:cs="Times New Roman"/>
+          <w:color w:val="000000"/>
+          <w:szCs w:val="28"/>
         </w:rPr>
         <w:t xml:space="preserve"> </w:t>
       </w:r>
       <w:r>
         <w:rPr>
-          <w:rFonts w:cs="Times New Roman"/>
-          <w:color w:val="000000"/>
-          <w:szCs w:val="28"/>
-        </w:rPr>
-        <w:t xml:space="preserve">– </w:t>
-      </w:r>
-      <w:r>
-        <w:rPr>
-          <w:rFonts w:cs="Times New Roman"/>
-          <w:color w:val="000000"/>
-          <w:szCs w:val="28"/>
-          <w:lang w:val="ru-RU"/>
-        </w:rPr>
-        <w:t xml:space="preserve">сложение с </w:t>
-      </w:r>
-      <w:r>
-        <w:rPr>
-          <w:rFonts w:cs="Times New Roman"/>
-          <w:color w:val="000000"/>
-          <w:szCs w:val="28"/>
-          <w:lang w:val="ru-RU"/>
-        </w:rPr>
-        <w:t>множите</w:t>
-      </w:r>
-      <w:r>
-        <w:rPr>
-          <w:rFonts w:cs="Times New Roman"/>
-          <w:color w:val="000000"/>
-          <w:szCs w:val="28"/>
-          <w:lang w:val="ru-RU"/>
-        </w:rPr>
-        <w:t>лем и сдвиг</w:t>
-      </w:r>
-    </w:p>
-    <w:p>
-      <w:pPr>
-        <w:rPr>
-          <w:rFonts w:cs="Times New Roman"/>
-          <w:color w:val="000000"/>
-          <w:szCs w:val="28"/>
-          <w:lang w:val="ru-RU"/>
-        </w:rPr>
-      </w:pPr>
-      <w:r>
-        <w:rPr>
-          <w:rFonts w:cs="Times New Roman"/>
-          <w:b/>
-          <w:color w:val="000000"/>
-          <w:szCs w:val="28"/>
-          <w:lang w:val="ru-RU"/>
+          <w:rFonts w:ascii="Monaco" w:hAnsi="Monaco" w:cs="Times New Roman"/>
+          <w:color w:val="000000"/>
+          <w:szCs w:val="28"/>
+        </w:rPr>
+        <w:t xml:space="preserve">  </w:t>
+      </w:r>
+      <w:r>
+        <w:rPr>
+          <w:rFonts w:ascii="Monaco" w:hAnsi="Monaco" w:cs="Times New Roman"/>
+          <w:color w:val="000000"/>
+          <w:szCs w:val="28"/>
+        </w:rPr>
+        <w:t xml:space="preserve">000000000 </w:t>
+      </w:r>
+    </w:p>
+    <w:p>
+      <w:pPr>
+        <w:ind w:left="720"/>
+        <w:rPr>
+          <w:rFonts w:ascii="Monaco" w:hAnsi="Monaco" w:cs="Times New Roman"/>
+          <w:color w:val="000000"/>
+          <w:szCs w:val="28"/>
+        </w:rPr>
+      </w:pPr>
+      <w:r>
+        <w:rPr>
+          <w:rFonts w:ascii="Monaco" w:hAnsi="Monaco" w:cs="Times New Roman"/>
+          <w:color w:val="000000"/>
+          <w:szCs w:val="28"/>
+        </w:rPr>
+        <w:t xml:space="preserve">10 </w:t>
+      </w:r>
+      <w:r>
+        <w:rPr>
+          <w:rFonts w:ascii="Monaco" w:hAnsi="Monaco" w:cs="Times New Roman"/>
+          <w:color w:val="000000"/>
+          <w:szCs w:val="28"/>
+        </w:rPr>
+        <w:t>-</w:t>
+      </w:r>
+      <w:r>
+        <w:rPr>
+          <w:rFonts w:ascii="Monaco" w:hAnsi="Monaco" w:cs="Times New Roman"/>
+          <w:color w:val="000000"/>
+          <w:szCs w:val="28"/>
+        </w:rPr>
+        <w:t xml:space="preserve">   </w:t>
+      </w:r>
+      <w:r>
+        <w:rPr>
+          <w:rFonts w:ascii="Monaco" w:hAnsi="Monaco" w:cs="Times New Roman"/>
+          <w:color w:val="000000"/>
+          <w:szCs w:val="28"/>
+        </w:rPr>
+        <w:t>01100111</w:t>
+      </w:r>
+    </w:p>
+    <w:p>
+      <w:pPr>
+        <w:ind w:left="720"/>
+        <w:rPr>
+          <w:rFonts w:ascii="Monaco" w:hAnsi="Monaco" w:cs="Times New Roman"/>
+          <w:color w:val="000000"/>
+          <w:szCs w:val="28"/>
+        </w:rPr>
+      </w:pPr>
+      <w:r>
+        <w:rPr>
+          <w:rFonts w:ascii="Monaco" w:hAnsi="Monaco" w:cs="Times New Roman"/>
+          <w:color w:val="000000"/>
+          <w:szCs w:val="28"/>
+        </w:rPr>
+        <w:t xml:space="preserve">       011001110</w:t>
+      </w:r>
+      <w:r>
+        <w:rPr>
+          <w:rFonts w:ascii="Monaco" w:hAnsi="Monaco" w:cs="Times New Roman"/>
+          <w:color w:val="000000"/>
+          <w:szCs w:val="28"/>
+        </w:rPr>
+        <w:t xml:space="preserve"> </w:t>
+      </w:r>
+    </w:p>
+    <w:p>
+      <w:pPr>
+        <w:ind w:left="720"/>
+        <w:rPr>
+          <w:rFonts w:ascii="Monaco" w:hAnsi="Monaco" w:cs="Times New Roman"/>
+          <w:color w:val="000000"/>
+          <w:szCs w:val="28"/>
+        </w:rPr>
+      </w:pPr>
+      <w:r>
+        <w:rPr>
+          <w:rFonts w:ascii="Monaco" w:hAnsi="Monaco" w:cs="Times New Roman"/>
+          <w:color w:val="000000"/>
+          <w:szCs w:val="28"/>
+        </w:rPr>
+        <w:t xml:space="preserve">   &gt; </w:t>
+      </w:r>
+      <w:r>
+        <w:rPr>
+          <w:rFonts w:ascii="Monaco" w:hAnsi="Monaco" w:cs="Times New Roman"/>
+          <w:color w:val="000000"/>
+          <w:szCs w:val="28"/>
+        </w:rPr>
+        <w:t xml:space="preserve"> </w:t>
+      </w:r>
+      <w:r>
+        <w:rPr>
+          <w:rFonts w:ascii="Monaco" w:hAnsi="Monaco" w:cs="Times New Roman"/>
+          <w:color w:val="000000"/>
+          <w:szCs w:val="28"/>
+        </w:rPr>
+        <w:t xml:space="preserve"> 0</w:t>
+      </w:r>
+      <w:r>
+        <w:rPr>
+          <w:rFonts w:ascii="Monaco" w:hAnsi="Monaco" w:cs="Times New Roman"/>
+          <w:color w:val="000000"/>
+          <w:szCs w:val="28"/>
+        </w:rPr>
+        <w:t>011001110</w:t>
+      </w:r>
+    </w:p>
+    <w:p>
+      <w:pPr>
+        <w:ind w:left="720"/>
+        <w:rPr>
+          <w:rFonts w:ascii="Monaco" w:hAnsi="Monaco" w:cs="Times New Roman"/>
+          <w:color w:val="000000"/>
+          <w:szCs w:val="28"/>
+        </w:rPr>
+      </w:pPr>
+      <w:r>
+        <w:rPr>
+          <w:rFonts w:ascii="Monaco" w:hAnsi="Monaco" w:cs="Times New Roman"/>
+          <w:color w:val="000000"/>
+          <w:szCs w:val="28"/>
+        </w:rPr>
+        <w:t>01 +   10011001</w:t>
+      </w:r>
+    </w:p>
+    <w:p>
+      <w:pPr>
+        <w:ind w:left="720"/>
+        <w:rPr>
+          <w:rFonts w:ascii="Monaco" w:hAnsi="Monaco" w:cs="Times New Roman"/>
+          <w:color w:val="000000"/>
+          <w:szCs w:val="28"/>
+        </w:rPr>
+      </w:pPr>
+      <w:r>
+        <w:rPr>
+          <w:rFonts w:ascii="Monaco" w:hAnsi="Monaco" w:cs="Times New Roman"/>
+          <w:color w:val="000000"/>
+          <w:szCs w:val="28"/>
+        </w:rPr>
+        <w:t xml:space="preserve">       1100110010</w:t>
+      </w:r>
+    </w:p>
+    <w:p>
+      <w:pPr>
+        <w:ind w:left="720"/>
+        <w:rPr>
+          <w:rFonts w:ascii="Monaco" w:hAnsi="Monaco" w:cs="Times New Roman"/>
+          <w:color w:val="000000"/>
+          <w:szCs w:val="28"/>
+        </w:rPr>
+      </w:pPr>
+      <w:r>
+        <w:rPr>
+          <w:rFonts w:ascii="Monaco" w:hAnsi="Monaco" w:cs="Times New Roman"/>
+          <w:color w:val="000000"/>
+          <w:szCs w:val="28"/>
+        </w:rPr>
+        <w:t xml:space="preserve">   &gt;   11100110010</w:t>
+      </w:r>
+    </w:p>
+    <w:p>
+      <w:pPr>
+        <w:ind w:left="720"/>
+        <w:rPr>
+          <w:rFonts w:ascii="Monaco" w:hAnsi="Monaco" w:cs="Times New Roman"/>
+          <w:color w:val="000000"/>
+          <w:szCs w:val="28"/>
+        </w:rPr>
+      </w:pPr>
+      <w:r>
+        <w:rPr>
+          <w:rFonts w:ascii="Monaco" w:hAnsi="Monaco" w:cs="Times New Roman"/>
+          <w:color w:val="000000"/>
+          <w:szCs w:val="28"/>
+        </w:rPr>
+        <w:t xml:space="preserve">10 </w:t>
+      </w:r>
+      <w:r>
+        <w:rPr>
+          <w:rFonts w:ascii="Monaco" w:hAnsi="Monaco" w:cs="Times New Roman"/>
+          <w:color w:val="000000"/>
+          <w:szCs w:val="28"/>
+        </w:rPr>
+        <w:t>-</w:t>
+      </w:r>
+      <w:r>
+        <w:rPr>
+          <w:rFonts w:ascii="Monaco" w:hAnsi="Monaco" w:cs="Times New Roman"/>
+          <w:color w:val="000000"/>
+          <w:szCs w:val="28"/>
+        </w:rPr>
+        <w:t xml:space="preserve">   01100111</w:t>
+      </w:r>
+    </w:p>
+    <w:p>
+      <w:pPr>
+        <w:ind w:left="720"/>
+        <w:rPr>
+          <w:rFonts w:ascii="Monaco" w:hAnsi="Monaco" w:cs="Times New Roman"/>
+          <w:color w:val="000000"/>
+          <w:szCs w:val="28"/>
+        </w:rPr>
+      </w:pPr>
+      <w:r>
+        <w:rPr>
+          <w:rFonts w:ascii="Monaco" w:hAnsi="Monaco" w:cs="Times New Roman"/>
+          <w:color w:val="000000"/>
+          <w:szCs w:val="28"/>
+        </w:rPr>
+        <w:t xml:space="preserve">       01001101010</w:t>
+      </w:r>
+    </w:p>
+    <w:p>
+      <w:pPr>
+        <w:ind w:left="720"/>
+        <w:rPr>
+          <w:rFonts w:ascii="Monaco" w:hAnsi="Monaco" w:cs="Times New Roman"/>
+          <w:color w:val="000000"/>
+          <w:szCs w:val="28"/>
+        </w:rPr>
+      </w:pPr>
+      <w:r>
+        <w:rPr>
+          <w:rFonts w:ascii="Monaco" w:hAnsi="Monaco" w:cs="Times New Roman"/>
+          <w:color w:val="000000"/>
+          <w:szCs w:val="28"/>
+        </w:rPr>
+        <w:t xml:space="preserve">   &gt;   </w:t>
+      </w:r>
+      <w:r>
+        <w:rPr>
+          <w:rFonts w:ascii="Monaco" w:hAnsi="Monaco" w:cs="Times New Roman"/>
+          <w:color w:val="000000"/>
+          <w:szCs w:val="28"/>
+        </w:rPr>
+        <w:t>001001101010</w:t>
+      </w:r>
+    </w:p>
+    <w:p>
+      <w:pPr>
+        <w:ind w:left="720"/>
+        <w:rPr>
+          <w:rFonts w:ascii="Monaco" w:hAnsi="Monaco" w:cs="Times New Roman"/>
+          <w:color w:val="000000"/>
+          <w:szCs w:val="28"/>
+        </w:rPr>
+      </w:pPr>
+      <w:r>
+        <w:rPr>
+          <w:rFonts w:ascii="Monaco" w:hAnsi="Monaco" w:cs="Times New Roman"/>
+          <w:color w:val="000000"/>
+          <w:szCs w:val="28"/>
+        </w:rPr>
+        <w:t>01 +   10011001</w:t>
+      </w:r>
+    </w:p>
+    <w:p>
+      <w:pPr>
+        <w:ind w:left="720"/>
+        <w:rPr>
+          <w:rFonts w:ascii="Monaco" w:hAnsi="Monaco" w:cs="Times New Roman"/>
+          <w:color w:val="000000"/>
+          <w:szCs w:val="28"/>
+        </w:rPr>
+      </w:pPr>
+      <w:r>
+        <w:rPr>
+          <w:rFonts w:ascii="Monaco" w:hAnsi="Monaco" w:cs="Times New Roman"/>
+          <w:color w:val="000000"/>
+          <w:szCs w:val="28"/>
+        </w:rPr>
+        <w:t xml:space="preserve">       101111111010</w:t>
+      </w:r>
+    </w:p>
+    <w:p>
+      <w:pPr>
+        <w:rPr>
+          <w:rFonts w:ascii="Monaco" w:hAnsi="Monaco" w:cs="Times New Roman"/>
+          <w:color w:val="000000"/>
+          <w:szCs w:val="28"/>
+        </w:rPr>
+      </w:pPr>
+      <w:r>
+        <w:rPr>
+          <w:rFonts w:ascii="Monaco" w:hAnsi="Monaco" w:cs="Times New Roman"/>
+          <w:color w:val="000000"/>
+          <w:szCs w:val="28"/>
         </w:rPr>
         <w:tab/>
-      </w:r>
-      <w:r>
-        <w:rPr>
-          <w:rFonts w:cs="Times New Roman"/>
-          <w:color w:val="000000"/>
-          <w:szCs w:val="28"/>
-          <w:lang w:val="ru-RU"/>
-        </w:rPr>
-        <w:t xml:space="preserve">10 </w:t>
-      </w:r>
-      <w:r>
-        <w:rPr>
-          <w:rFonts w:cs="Times New Roman"/>
-          <w:color w:val="000000"/>
-          <w:szCs w:val="28"/>
-        </w:rPr>
-        <w:t xml:space="preserve">– </w:t>
-      </w:r>
-      <w:r>
-        <w:rPr>
-          <w:rFonts w:cs="Times New Roman"/>
-          <w:color w:val="000000"/>
-          <w:szCs w:val="28"/>
-          <w:lang w:val="ru-RU"/>
-        </w:rPr>
-        <w:t>сложение с отрицательным множителем и сдвиг</w:t>
-      </w:r>
-    </w:p>
-    <w:p>
-      <w:pPr>
-        <w:rPr>
-          <w:rFonts w:cs="Times New Roman"/>
-          <w:b/>
-          <w:color w:val="000000"/>
-          <w:szCs w:val="28"/>
-          <w:lang w:val="ru-RU"/>
-        </w:rPr>
-      </w:pPr>
-      <w:r>
-        <w:rPr>
-          <w:rFonts w:cs="Times New Roman"/>
-          <w:b/>
-          <w:color w:val="000000"/>
-          <w:szCs w:val="28"/>
-          <w:lang w:val="ru-RU"/>
+        <w:t xml:space="preserve">   &gt;   1101111111010</w:t>
+      </w:r>
+    </w:p>
+    <w:p>
+      <w:pPr>
+        <w:rPr>
+          <w:rFonts w:ascii="Monaco" w:hAnsi="Monaco" w:cs="Times New Roman"/>
+          <w:color w:val="000000"/>
+          <w:szCs w:val="28"/>
+        </w:rPr>
+      </w:pPr>
+      <w:r>
+        <w:rPr>
+          <w:rFonts w:ascii="Monaco" w:hAnsi="Monaco" w:cs="Times New Roman"/>
+          <w:color w:val="000000"/>
+          <w:szCs w:val="28"/>
         </w:rPr>
         <w:tab/>
-      </w:r>
-    </w:p>
-    <w:p>
-      <w:pPr>
-        <w:rPr>
-          <w:rFonts w:cs="Times New Roman"/>
-          <w:color w:val="000000"/>
-          <w:szCs w:val="28"/>
-          <w:lang w:val="ru-RU"/>
-        </w:rPr>
-      </w:pPr>
-    </w:p>
-    <w:p>
-      <w:pPr>
-        <w:rPr>
-          <w:rFonts w:ascii="Monaco" w:hAnsi="Monaco" w:cs="Times New Roman"/>
-          <w:color w:val="000000"/>
-          <w:szCs w:val="28"/>
-        </w:rPr>
-      </w:pPr>
-      <w:r>
-        <w:rPr>
-          <w:rFonts w:cs="Times New Roman"/>
-          <w:color w:val="000000"/>
-          <w:szCs w:val="28"/>
-          <w:lang w:val="ru-RU"/>
-        </w:rPr>
-        <w:tab/>
-      </w:r>
-      <w:r>
-        <w:rPr>
-          <w:rFonts w:ascii="Monaco" w:hAnsi="Monaco" w:cs="Times New Roman"/>
-          <w:color w:val="000000"/>
-          <w:szCs w:val="28"/>
-        </w:rPr>
-        <w:t>-103 = 10011001</w:t>
-      </w:r>
-      <w:r>
-        <w:rPr>
-          <w:rFonts w:ascii="Monaco" w:hAnsi="Monaco" w:cs="Times New Roman"/>
-          <w:color w:val="000000"/>
-          <w:szCs w:val="28"/>
-        </w:rPr>
-        <w:t xml:space="preserve"> </w:t>
-      </w:r>
-      <w:r>
-        <w:rPr>
-          <w:rFonts w:ascii="Monaco" w:hAnsi="Monaco" w:cs="Times New Roman"/>
-          <w:color w:val="000000"/>
-          <w:szCs w:val="28"/>
-        </w:rPr>
-        <w:t xml:space="preserve">      </w:t>
-      </w:r>
-      <w:r>
-        <w:rPr>
-          <w:rFonts w:ascii="Monaco" w:hAnsi="Monaco" w:cs="Times New Roman"/>
-          <w:color w:val="000000"/>
-          <w:szCs w:val="28"/>
-        </w:rPr>
-        <w:t>|</w:t>
-      </w:r>
-      <w:r>
-        <w:rPr>
-          <w:rFonts w:ascii="Monaco" w:hAnsi="Monaco" w:cs="Times New Roman"/>
-          <w:color w:val="000000"/>
-          <w:szCs w:val="28"/>
-        </w:rPr>
-        <w:t xml:space="preserve"> 103 =</w:t>
-      </w:r>
-      <w:r>
-        <w:rPr>
-          <w:rFonts w:ascii="Monaco" w:hAnsi="Monaco" w:cs="Times New Roman"/>
-          <w:color w:val="000000"/>
-          <w:szCs w:val="28"/>
-        </w:rPr>
-        <w:t xml:space="preserve"> 01100111</w:t>
-      </w:r>
-    </w:p>
-    <w:p>
-      <w:pPr>
-        <w:ind w:firstLine="720"/>
-        <w:rPr>
-          <w:rFonts w:ascii="Monaco" w:hAnsi="Monaco" w:cs="Times New Roman"/>
-          <w:color w:val="000000"/>
-          <w:szCs w:val="28"/>
-        </w:rPr>
-      </w:pPr>
-      <w:r>
-        <w:rPr>
-          <w:rFonts w:ascii="Monaco" w:hAnsi="Monaco" w:cs="Times New Roman"/>
-          <w:color w:val="000000"/>
-          <w:szCs w:val="28"/>
-        </w:rPr>
-        <w:t xml:space="preserve">+74  </w:t>
-      </w:r>
-      <w:r>
-        <w:rPr>
-          <w:rFonts w:ascii="Monaco" w:hAnsi="Monaco" w:cs="Times New Roman"/>
-          <w:color w:val="000000"/>
-          <w:szCs w:val="28"/>
-        </w:rPr>
-        <w:t>x</w:t>
-      </w:r>
-      <w:r>
-        <w:rPr>
-          <w:rFonts w:ascii="Monaco" w:hAnsi="Monaco" w:cs="Times New Roman"/>
-          <w:color w:val="000000"/>
-          <w:szCs w:val="28"/>
-        </w:rPr>
-        <w:t xml:space="preserve"> 01001010</w:t>
-      </w:r>
-    </w:p>
-    <w:p>
-      <w:pPr>
-        <w:ind w:firstLine="720"/>
-        <w:rPr>
-          <w:rFonts w:ascii="Monaco" w:hAnsi="Monaco" w:cs="Times New Roman"/>
-          <w:color w:val="000000"/>
-          <w:szCs w:val="28"/>
-          <w:lang w:val="ru-RU"/>
-        </w:rPr>
-      </w:pPr>
-      <w:r>
-        <w:rPr>
-          <w:rFonts w:ascii="Monaco" w:hAnsi="Monaco" w:cs="Times New Roman"/>
-          <w:color w:val="000000"/>
-          <w:szCs w:val="28"/>
-        </w:rPr>
-        <w:t xml:space="preserve"> </w:t>
-      </w:r>
-      <w:r>
-        <w:rPr>
-          <w:rFonts w:ascii="Monaco" w:hAnsi="Monaco" w:cs="Times New Roman"/>
-          <w:color w:val="000000"/>
-          <w:szCs w:val="28"/>
-        </w:rPr>
-        <w:t xml:space="preserve">      +-0+-+-0</w:t>
-      </w:r>
-      <w:r>
-        <w:rPr>
-          <w:rFonts w:ascii="Monaco" w:hAnsi="Monaco" w:cs="Times New Roman"/>
-          <w:color w:val="000000"/>
-          <w:szCs w:val="28"/>
-        </w:rPr>
-        <w:t xml:space="preserve"> &lt;- </w:t>
-      </w:r>
-      <w:r>
-        <w:rPr>
-          <w:rFonts w:ascii="Monaco" w:hAnsi="Monaco" w:cs="Times New Roman"/>
-          <w:color w:val="000000"/>
-          <w:szCs w:val="28"/>
-          <w:lang w:val="ru-RU"/>
-        </w:rPr>
-        <w:t>операции</w:t>
-      </w:r>
-    </w:p>
-    <w:p>
-      <w:pPr>
-        <w:rPr>
-          <w:rFonts w:ascii="Monaco" w:hAnsi="Monaco" w:cs="Times New Roman"/>
-          <w:color w:val="000000"/>
-          <w:szCs w:val="28"/>
-        </w:rPr>
-      </w:pPr>
-      <w:r>
-        <w:rPr>
-          <w:rFonts w:cs="Times New Roman"/>
-          <w:color w:val="000000"/>
-          <w:szCs w:val="28"/>
-          <w:lang w:val="ru-RU"/>
-        </w:rPr>
-        <w:tab/>
-      </w:r>
-      <w:r>
-        <w:rPr>
-          <w:rFonts w:ascii="Monaco" w:hAnsi="Monaco" w:cs="Times New Roman"/>
-          <w:color w:val="000000"/>
-          <w:szCs w:val="28"/>
-        </w:rPr>
-        <w:t>---------------</w:t>
-      </w:r>
-    </w:p>
-    <w:p>
-      <w:pPr>
-        <w:ind w:firstLine="720"/>
-        <w:rPr>
-          <w:rFonts w:ascii="Monaco" w:hAnsi="Monaco" w:cs="Times New Roman"/>
-          <w:color w:val="000000"/>
-          <w:szCs w:val="28"/>
-        </w:rPr>
-      </w:pPr>
-      <w:r>
-        <w:rPr>
-          <w:rFonts w:ascii="Monaco" w:hAnsi="Monaco" w:cs="Times New Roman"/>
-          <w:color w:val="000000"/>
-          <w:szCs w:val="28"/>
-        </w:rPr>
-        <w:t xml:space="preserve">00 </w:t>
-      </w:r>
-      <w:r>
-        <w:rPr>
-          <w:rFonts w:ascii="Monaco" w:hAnsi="Monaco" w:cs="Times New Roman"/>
-          <w:color w:val="000000"/>
-          <w:szCs w:val="28"/>
-        </w:rPr>
-        <w:t>&gt;</w:t>
-      </w:r>
-      <w:r>
-        <w:rPr>
-          <w:rFonts w:ascii="Monaco" w:hAnsi="Monaco" w:cs="Times New Roman"/>
-          <w:color w:val="000000"/>
-          <w:szCs w:val="28"/>
-        </w:rPr>
-        <w:t xml:space="preserve"> </w:t>
-      </w:r>
-      <w:r>
-        <w:rPr>
-          <w:rFonts w:ascii="Monaco" w:hAnsi="Monaco" w:cs="Times New Roman"/>
-          <w:color w:val="000000"/>
-          <w:szCs w:val="28"/>
-        </w:rPr>
-        <w:t xml:space="preserve">  </w:t>
-      </w:r>
-      <w:r>
-        <w:rPr>
-          <w:rFonts w:ascii="Monaco" w:hAnsi="Monaco" w:cs="Times New Roman"/>
-          <w:color w:val="000000"/>
-          <w:szCs w:val="28"/>
-        </w:rPr>
-        <w:t xml:space="preserve">000000000 </w:t>
-      </w:r>
-    </w:p>
-    <w:p>
-      <w:pPr>
-        <w:ind w:left="720"/>
-        <w:rPr>
-          <w:rFonts w:ascii="Monaco" w:hAnsi="Monaco" w:cs="Times New Roman"/>
-          <w:color w:val="000000"/>
-          <w:szCs w:val="28"/>
-        </w:rPr>
-      </w:pPr>
-      <w:r>
-        <w:rPr>
-          <w:rFonts w:ascii="Monaco" w:hAnsi="Monaco" w:cs="Times New Roman"/>
-          <w:color w:val="000000"/>
-          <w:szCs w:val="28"/>
-        </w:rPr>
-        <w:t xml:space="preserve">10 </w:t>
-      </w:r>
-      <w:r>
-        <w:rPr>
-          <w:rFonts w:ascii="Monaco" w:hAnsi="Monaco" w:cs="Times New Roman"/>
-          <w:color w:val="000000"/>
-          <w:szCs w:val="28"/>
-        </w:rPr>
-        <w:t>-</w:t>
-      </w:r>
-      <w:r>
-        <w:rPr>
-          <w:rFonts w:ascii="Monaco" w:hAnsi="Monaco" w:cs="Times New Roman"/>
-          <w:color w:val="000000"/>
-          <w:szCs w:val="28"/>
-        </w:rPr>
-        <w:t xml:space="preserve">   </w:t>
-      </w:r>
-      <w:r>
-        <w:rPr>
-          <w:rFonts w:ascii="Monaco" w:hAnsi="Monaco" w:cs="Times New Roman"/>
-          <w:color w:val="000000"/>
-          <w:szCs w:val="28"/>
-        </w:rPr>
-        <w:t>01100111</w:t>
-      </w:r>
-    </w:p>
-    <w:p>
-      <w:pPr>
-        <w:ind w:left="720"/>
-        <w:rPr>
-          <w:rFonts w:ascii="Monaco" w:hAnsi="Monaco" w:cs="Times New Roman"/>
-          <w:color w:val="000000"/>
-          <w:szCs w:val="28"/>
-        </w:rPr>
-      </w:pPr>
-      <w:r>
-        <w:rPr>
-          <w:rFonts w:ascii="Monaco" w:hAnsi="Monaco" w:cs="Times New Roman"/>
-          <w:color w:val="000000"/>
-          <w:szCs w:val="28"/>
-        </w:rPr>
-        <w:t xml:space="preserve">       011001110</w:t>
-      </w:r>
-      <w:r>
-        <w:rPr>
-          <w:rFonts w:ascii="Monaco" w:hAnsi="Monaco" w:cs="Times New Roman"/>
-          <w:color w:val="000000"/>
-          <w:szCs w:val="28"/>
-        </w:rPr>
-        <w:t xml:space="preserve"> </w:t>
-      </w:r>
-    </w:p>
-    <w:p>
-      <w:pPr>
-        <w:ind w:left="720"/>
-        <w:rPr>
-          <w:rFonts w:ascii="Monaco" w:hAnsi="Monaco" w:cs="Times New Roman"/>
-          <w:color w:val="000000"/>
-          <w:szCs w:val="28"/>
-        </w:rPr>
-      </w:pPr>
-      <w:r>
-        <w:rPr>
-          <w:rFonts w:ascii="Monaco" w:hAnsi="Monaco" w:cs="Times New Roman"/>
-          <w:color w:val="000000"/>
-          <w:szCs w:val="28"/>
-        </w:rPr>
-        <w:t xml:space="preserve">   &gt; </w:t>
-      </w:r>
-      <w:r>
-        <w:rPr>
-          <w:rFonts w:ascii="Monaco" w:hAnsi="Monaco" w:cs="Times New Roman"/>
-          <w:color w:val="000000"/>
-          <w:szCs w:val="28"/>
-        </w:rPr>
-        <w:t xml:space="preserve"> </w:t>
-      </w:r>
-      <w:r>
-        <w:rPr>
-          <w:rFonts w:ascii="Monaco" w:hAnsi="Monaco" w:cs="Times New Roman"/>
-          <w:color w:val="000000"/>
-          <w:szCs w:val="28"/>
-        </w:rPr>
-        <w:t xml:space="preserve"> 0</w:t>
-      </w:r>
-      <w:r>
-        <w:rPr>
-          <w:rFonts w:ascii="Monaco" w:hAnsi="Monaco" w:cs="Times New Roman"/>
-          <w:color w:val="000000"/>
-          <w:szCs w:val="28"/>
-        </w:rPr>
-        <w:t>011001110</w:t>
-      </w:r>
-    </w:p>
-    <w:p>
-      <w:pPr>
-        <w:ind w:left="720"/>
-        <w:rPr>
-          <w:rFonts w:ascii="Monaco" w:hAnsi="Monaco" w:cs="Times New Roman"/>
-          <w:color w:val="000000"/>
-          <w:szCs w:val="28"/>
-        </w:rPr>
-      </w:pPr>
-      <w:r>
-        <w:rPr>
-          <w:rFonts w:ascii="Monaco" w:hAnsi="Monaco" w:cs="Times New Roman"/>
-          <w:color w:val="000000"/>
-          <w:szCs w:val="28"/>
-        </w:rPr>
-        <w:t>01 +   10011001</w:t>
-      </w:r>
-    </w:p>
-    <w:p>
-      <w:pPr>
-        <w:ind w:left="720"/>
-        <w:rPr>
-          <w:rFonts w:ascii="Monaco" w:hAnsi="Monaco" w:cs="Times New Roman"/>
-          <w:color w:val="000000"/>
-          <w:szCs w:val="28"/>
-        </w:rPr>
-      </w:pPr>
-      <w:r>
-        <w:rPr>
-          <w:rFonts w:ascii="Monaco" w:hAnsi="Monaco" w:cs="Times New Roman"/>
-          <w:color w:val="000000"/>
-          <w:szCs w:val="28"/>
-        </w:rPr>
-        <w:t xml:space="preserve">       1100110010</w:t>
-      </w:r>
-    </w:p>
-    <w:p>
-      <w:pPr>
-        <w:ind w:left="720"/>
-        <w:rPr>
-          <w:rFonts w:ascii="Monaco" w:hAnsi="Monaco" w:cs="Times New Roman"/>
-          <w:color w:val="000000"/>
-          <w:szCs w:val="28"/>
-        </w:rPr>
-      </w:pPr>
-      <w:r>
-        <w:rPr>
-          <w:rFonts w:ascii="Monaco" w:hAnsi="Monaco" w:cs="Times New Roman"/>
-          <w:color w:val="000000"/>
-          <w:szCs w:val="28"/>
-        </w:rPr>
-        <w:t xml:space="preserve">   &gt;   11100110010</w:t>
-      </w:r>
-    </w:p>
-    <w:p>
-      <w:pPr>
-        <w:ind w:left="720"/>
-        <w:rPr>
-          <w:rFonts w:ascii="Monaco" w:hAnsi="Monaco" w:cs="Times New Roman"/>
-          <w:color w:val="000000"/>
-          <w:szCs w:val="28"/>
-        </w:rPr>
-      </w:pPr>
-      <w:r>
-        <w:rPr>
-          <w:rFonts w:ascii="Monaco" w:hAnsi="Monaco" w:cs="Times New Roman"/>
-          <w:color w:val="000000"/>
-          <w:szCs w:val="28"/>
-        </w:rPr>
-        <w:t xml:space="preserve">10 </w:t>
-      </w:r>
-      <w:r>
-        <w:rPr>
-          <w:rFonts w:ascii="Monaco" w:hAnsi="Monaco" w:cs="Times New Roman"/>
-          <w:color w:val="000000"/>
-          <w:szCs w:val="28"/>
-        </w:rPr>
-        <w:t>-</w:t>
-      </w:r>
-      <w:r>
-        <w:rPr>
-          <w:rFonts w:ascii="Monaco" w:hAnsi="Monaco" w:cs="Times New Roman"/>
-          <w:color w:val="000000"/>
-          <w:szCs w:val="28"/>
-        </w:rPr>
-        <w:t xml:space="preserve">   01100111</w:t>
-      </w:r>
-    </w:p>
-    <w:p>
-      <w:pPr>
-        <w:ind w:left="720"/>
-        <w:rPr>
-          <w:rFonts w:ascii="Monaco" w:hAnsi="Monaco" w:cs="Times New Roman"/>
-          <w:color w:val="000000"/>
-          <w:szCs w:val="28"/>
-        </w:rPr>
-      </w:pPr>
-      <w:r>
-        <w:rPr>
-          <w:rFonts w:ascii="Monaco" w:hAnsi="Monaco" w:cs="Times New Roman"/>
-          <w:color w:val="000000"/>
-          <w:szCs w:val="28"/>
-        </w:rPr>
-        <w:t xml:space="preserve">       01001101010</w:t>
-      </w:r>
-    </w:p>
-    <w:p>
-      <w:pPr>
-        <w:ind w:left="720"/>
-        <w:rPr>
-          <w:rFonts w:ascii="Monaco" w:hAnsi="Monaco" w:cs="Times New Roman"/>
-          <w:color w:val="000000"/>
-          <w:szCs w:val="28"/>
-        </w:rPr>
-      </w:pPr>
-      <w:r>
-        <w:rPr>
-          <w:rFonts w:ascii="Monaco" w:hAnsi="Monaco" w:cs="Times New Roman"/>
-          <w:color w:val="000000"/>
-          <w:szCs w:val="28"/>
-        </w:rPr>
-        <w:t xml:space="preserve">   &gt;   </w:t>
-      </w:r>
-      <w:r>
-        <w:rPr>
-          <w:rFonts w:ascii="Monaco" w:hAnsi="Monaco" w:cs="Times New Roman"/>
-          <w:color w:val="000000"/>
-          <w:szCs w:val="28"/>
-        </w:rPr>
-        <w:t>001001101010</w:t>
-      </w:r>
-    </w:p>
-    <w:p>
-      <w:pPr>
-        <w:ind w:left="720"/>
-        <w:rPr>
-          <w:rFonts w:ascii="Monaco" w:hAnsi="Monaco" w:cs="Times New Roman"/>
-          <w:color w:val="000000"/>
-          <w:szCs w:val="28"/>
-        </w:rPr>
-      </w:pPr>
-      <w:r>
-        <w:rPr>
-          <w:rFonts w:ascii="Monaco" w:hAnsi="Monaco" w:cs="Times New Roman"/>
-          <w:color w:val="000000"/>
-          <w:szCs w:val="28"/>
-        </w:rPr>
-        <w:t>01 +   10011001</w:t>
-      </w:r>
-    </w:p>
-    <w:p>
-      <w:pPr>
-        <w:ind w:left="720"/>
-        <w:rPr>
-          <w:rFonts w:ascii="Monaco" w:hAnsi="Monaco" w:cs="Times New Roman"/>
-          <w:color w:val="000000"/>
-          <w:szCs w:val="28"/>
-        </w:rPr>
-      </w:pPr>
-      <w:r>
-        <w:rPr>
-          <w:rFonts w:ascii="Monaco" w:hAnsi="Monaco" w:cs="Times New Roman"/>
-          <w:color w:val="000000"/>
-          <w:szCs w:val="28"/>
-        </w:rPr>
-        <w:t xml:space="preserve">       101111111010</w:t>
-      </w:r>
-    </w:p>
-    <w:p>
-      <w:pPr>
-        <w:rPr>
-          <w:rFonts w:ascii="Monaco" w:hAnsi="Monaco" w:cs="Times New Roman"/>
-          <w:color w:val="000000"/>
-          <w:szCs w:val="28"/>
-        </w:rPr>
-      </w:pPr>
-      <w:r>
-        <w:rPr>
-          <w:rFonts w:ascii="Monaco" w:hAnsi="Monaco" w:cs="Times New Roman"/>
-          <w:color w:val="000000"/>
-          <w:szCs w:val="28"/>
-        </w:rPr>
-        <w:tab/>
-        <w:t xml:space="preserve">   &gt;   1</w:t>
-      </w:r>
-      <w:r>
-        <w:rPr>
-          <w:rFonts w:ascii="Monaco" w:hAnsi="Monaco" w:cs="Times New Roman"/>
-          <w:color w:val="000000"/>
-          <w:szCs w:val="28"/>
-        </w:rPr>
-        <w:t>101111111010</w:t>
-      </w:r>
-    </w:p>
-    <w:p>
-      <w:pPr>
-        <w:rPr>
-          <w:rFonts w:ascii="Monaco" w:hAnsi="Monaco" w:cs="Times New Roman"/>
-          <w:color w:val="000000"/>
-          <w:szCs w:val="28"/>
-        </w:rPr>
-      </w:pPr>
-      <w:r>
-        <w:rPr>
-          <w:rFonts w:ascii="Monaco" w:hAnsi="Monaco" w:cs="Times New Roman"/>
-          <w:color w:val="000000"/>
-          <w:szCs w:val="28"/>
-        </w:rPr>
-        <w:tab/>
-        <w:t>00 &gt;   1</w:t>
-      </w:r>
-      <w:r>
-        <w:rPr>
-          <w:rFonts w:ascii="Monaco" w:hAnsi="Monaco" w:cs="Times New Roman"/>
-          <w:color w:val="000000"/>
-          <w:szCs w:val="28"/>
-        </w:rPr>
-        <w:t>1101111111010</w:t>
+        <w:t>00 &gt;   11101111111010</w:t>
       </w:r>
     </w:p>
     <w:p>
@@ -2187,22 +2119,7 @@
           <w:szCs w:val="28"/>
         </w:rPr>
         <w:tab/>
-      </w:r>
-      <w:r>
-        <w:rPr>
-          <w:rFonts w:ascii="Monaco" w:hAnsi="Monaco" w:cs="Times New Roman"/>
-          <w:color w:val="000000"/>
-          <w:szCs w:val="28"/>
-        </w:rPr>
-        <w:t xml:space="preserve">   &gt;   0</w:t>
-      </w:r>
-      <w:r>
-        <w:rPr>
-          <w:rFonts w:ascii="Monaco" w:hAnsi="Monaco" w:cs="Times New Roman"/>
-          <w:color w:val="000000"/>
-          <w:szCs w:val="28"/>
-        </w:rPr>
-        <w:t>01010110111010</w:t>
+        <w:t xml:space="preserve">   &gt;   001010110111010</w:t>
       </w:r>
     </w:p>
     <w:p>
@@ -2264,11 +2181,124 @@
           <w:szCs w:val="28"/>
         </w:rPr>
         <w:tab/>
-        <w:t xml:space="preserve">   &gt;</w:t>
-      </w:r>
-      <w:r>
-        <w:rPr>
-          <w:rFonts w:ascii="Monaco" w:hAnsi="Monaco" w:cs="Times New Roman"/>
+        <w:t xml:space="preserve">   &gt;   1110001000111010 = -7622</w:t>
+      </w:r>
+    </w:p>
+    <w:p>
+      <w:pPr>
+        <w:rPr>
+          <w:rFonts w:ascii="Monaco" w:hAnsi="Monaco" w:cs="Times New Roman"/>
+          <w:color w:val="000000"/>
+          <w:szCs w:val="28"/>
+        </w:rPr>
+      </w:pPr>
+    </w:p>
+    <w:p>
+      <w:pPr>
+        <w:rPr>
+          <w:rFonts w:ascii="Monaco" w:hAnsi="Monaco" w:cs="Times New Roman"/>
+          <w:color w:val="000000"/>
+          <w:szCs w:val="28"/>
+        </w:rPr>
+      </w:pPr>
+      <w:r>
+        <w:rPr>
+          <w:rFonts w:ascii="Monaco" w:hAnsi="Monaco" w:cs="Times New Roman"/>
+          <w:color w:val="000000"/>
+          <w:szCs w:val="28"/>
+        </w:rPr>
+        <w:br w:type="page"/>
+      </w:r>
+    </w:p>
+    <w:p>
+      <w:pPr>
+        <w:rPr>
+          <w:rFonts w:cs="Times New Roman"/>
+          <w:b/>
+          <w:color w:val="000000"/>
+          <w:szCs w:val="28"/>
+          <w:lang w:val="ru-RU"/>
+        </w:rPr>
+      </w:pPr>
+      <w:r>
+        <w:rPr>
+          <w:rFonts w:cs="Times New Roman"/>
+          <w:b/>
+          <w:color w:val="000000"/>
+          <w:szCs w:val="28"/>
+          <w:lang w:val="ru-RU"/>
+        </w:rPr>
+        <w:t>Деление</w:t>
+      </w:r>
+    </w:p>
+    <w:p>
+      <w:pPr>
+        <w:rPr>
+          <w:rFonts w:ascii="Monaco" w:hAnsi="Monaco" w:cs="Times New Roman"/>
+          <w:b/>
+          <w:color w:val="000000"/>
+          <w:szCs w:val="28"/>
+        </w:rPr>
+      </w:pPr>
+    </w:p>
+    <w:p>
+      <w:pPr>
+        <w:rPr>
+          <w:rFonts w:ascii="Monaco" w:hAnsi="Monaco" w:cs="Times New Roman"/>
+          <w:b/>
+          <w:color w:val="000000"/>
+          <w:szCs w:val="28"/>
+        </w:rPr>
+      </w:pPr>
+      <w:r>
+        <w:rPr>
+          <w:rFonts w:ascii="Monaco" w:hAnsi="Monaco" w:cs="Times New Roman"/>
+          <w:b/>
+          <w:color w:val="000000"/>
+          <w:szCs w:val="28"/>
+        </w:rPr>
+        <w:t xml:space="preserve">     </w:t>
+      </w:r>
+      <w:r>
+        <w:rPr>
+          <w:rFonts w:ascii="Monaco" w:hAnsi="Monaco" w:cs="Times New Roman"/>
+          <w:b/>
+          <w:color w:val="000000"/>
+          <w:szCs w:val="28"/>
+        </w:rPr>
+        <w:t>A</w:t>
+      </w:r>
+      <w:r>
+        <w:rPr>
+          <w:rFonts w:ascii="Monaco" w:hAnsi="Monaco" w:cs="Times New Roman"/>
+          <w:b/>
+          <w:color w:val="000000"/>
+          <w:szCs w:val="28"/>
+        </w:rPr>
+        <w:t xml:space="preserve">      </w:t>
+      </w:r>
+      <w:r>
+        <w:rPr>
+          <w:rFonts w:ascii="Monaco" w:hAnsi="Monaco" w:cs="Times New Roman"/>
+          <w:b/>
+          <w:color w:val="000000"/>
+          <w:szCs w:val="28"/>
+        </w:rPr>
+        <w:t>Q=</w:t>
+      </w:r>
+      <w:r>
+        <w:rPr>
+          <w:rFonts w:ascii="Monaco" w:hAnsi="Monaco" w:cs="Times New Roman"/>
+          <w:b/>
+          <w:color w:val="000000"/>
+          <w:szCs w:val="28"/>
+        </w:rPr>
+        <w:t>-103</w:t>
+      </w:r>
+      <w:r>
+        <w:rPr>
+          <w:rFonts w:ascii="Monaco" w:hAnsi="Monaco" w:cs="Times New Roman"/>
+          <w:b/>
           <w:color w:val="000000"/>
           <w:szCs w:val="28"/>
         </w:rPr>
@@ -2277,716 +2307,521 @@
       <w:r>
         <w:rPr>
           <w:rFonts w:ascii="Monaco" w:hAnsi="Monaco" w:cs="Times New Roman"/>
-          <w:color w:val="000000"/>
-          <w:szCs w:val="28"/>
-        </w:rPr>
-        <w:t>1</w:t>
-      </w:r>
-      <w:r>
-        <w:rPr>
-          <w:rFonts w:ascii="Monaco" w:hAnsi="Monaco" w:cs="Times New Roman"/>
-          <w:color w:val="000000"/>
-          <w:szCs w:val="28"/>
-        </w:rPr>
-        <w:t>110001000111010</w:t>
-      </w:r>
-      <w:r>
-        <w:rPr>
-          <w:rFonts w:ascii="Monaco" w:hAnsi="Monaco" w:cs="Times New Roman"/>
-          <w:color w:val="000000"/>
-          <w:szCs w:val="28"/>
-        </w:rPr>
-        <w:t xml:space="preserve"> = -7622</w:t>
-      </w:r>
-    </w:p>
-    <w:p>
-      <w:pPr>
-        <w:rPr>
-          <w:rFonts w:ascii="Monaco" w:hAnsi="Monaco" w:cs="Times New Roman"/>
-          <w:color w:val="000000"/>
-          <w:szCs w:val="28"/>
-        </w:rPr>
-      </w:pPr>
-    </w:p>
-    <w:p>
-      <w:pPr>
-        <w:rPr>
-          <w:rFonts w:ascii="Monaco" w:hAnsi="Monaco" w:cs="Times New Roman"/>
-          <w:color w:val="000000"/>
-          <w:szCs w:val="28"/>
-        </w:rPr>
-      </w:pPr>
-      <w:r>
-        <w:rPr>
-          <w:rFonts w:ascii="Monaco" w:hAnsi="Monaco" w:cs="Times New Roman"/>
-          <w:color w:val="000000"/>
-          <w:szCs w:val="28"/>
-        </w:rPr>
-        <w:br w:type="page"/>
-      </w:r>
-    </w:p>
-    <w:p>
-      <w:pPr>
-        <w:rPr>
-          <w:rFonts w:cs="Times New Roman"/>
           <w:b/>
           <w:color w:val="000000"/>
           <w:szCs w:val="28"/>
+        </w:rPr>
+        <w:t>M = 74</w:t>
+      </w:r>
+    </w:p>
+    <w:p>
+      <w:pPr>
+        <w:rPr>
+          <w:rFonts w:ascii="Monaco" w:hAnsi="Monaco" w:cs="Times New Roman"/>
+          <w:color w:val="000000"/>
+          <w:szCs w:val="28"/>
+        </w:rPr>
+      </w:pPr>
+      <w:r>
+        <w:rPr>
+          <w:rFonts w:ascii="Monaco" w:hAnsi="Monaco" w:cs="Times New Roman"/>
+          <w:color w:val="000000"/>
+          <w:szCs w:val="28"/>
+        </w:rPr>
+        <w:t xml:space="preserve">  11111111 </w:t>
+      </w:r>
+      <w:r>
+        <w:rPr>
+          <w:rFonts w:ascii="Monaco" w:hAnsi="Monaco" w:cs="Times New Roman"/>
+          <w:color w:val="000000"/>
+          <w:szCs w:val="28"/>
+        </w:rPr>
+        <w:t>10011001</w:t>
+      </w:r>
+      <w:r>
+        <w:rPr>
+          <w:rFonts w:ascii="Monaco" w:hAnsi="Monaco" w:cs="Times New Roman"/>
+          <w:color w:val="000000"/>
+          <w:szCs w:val="28"/>
+        </w:rPr>
+        <w:t xml:space="preserve"> </w:t>
+      </w:r>
+      <w:r>
+        <w:rPr>
+          <w:rFonts w:ascii="Monaco" w:hAnsi="Monaco" w:cs="Times New Roman"/>
+          <w:color w:val="000000"/>
+          <w:szCs w:val="28"/>
+        </w:rPr>
+        <w:t>01001010</w:t>
+      </w:r>
+    </w:p>
+    <w:p>
+      <w:pPr>
+        <w:rPr>
+          <w:rFonts w:ascii="Monaco" w:hAnsi="Monaco" w:cs="Times New Roman"/>
+          <w:color w:val="000000"/>
+          <w:szCs w:val="28"/>
+        </w:rPr>
+      </w:pPr>
+      <w:r>
+        <w:rPr>
+          <w:rFonts w:ascii="Monaco" w:hAnsi="Monaco" w:cs="Times New Roman"/>
+          <w:color w:val="000000"/>
+          <w:szCs w:val="28"/>
+        </w:rPr>
+        <w:t>--------------------------</w:t>
+      </w:r>
+      <w:r>
+        <w:rPr>
+          <w:rFonts w:ascii="Monaco" w:hAnsi="Monaco" w:cs="Times New Roman"/>
+          <w:color w:val="000000"/>
+          <w:szCs w:val="28"/>
+        </w:rPr>
+        <w:t>-----------------------------</w:t>
+      </w:r>
+    </w:p>
+    <w:p>
+      <w:pPr>
+        <w:rPr>
+          <w:rFonts w:ascii="Monaco" w:hAnsi="Monaco" w:cs="Times New Roman"/>
+          <w:color w:val="000000"/>
+          <w:szCs w:val="28"/>
+        </w:rPr>
+      </w:pPr>
+      <w:r>
+        <w:rPr>
+          <w:rFonts w:ascii="Monaco" w:hAnsi="Monaco" w:cs="Times New Roman"/>
+          <w:color w:val="000000"/>
+          <w:szCs w:val="28"/>
+        </w:rPr>
+        <w:t>&lt; 11111111 0011001</w:t>
+      </w:r>
+      <w:r>
+        <w:rPr>
+          <w:rFonts w:ascii="Monaco" w:hAnsi="Monaco" w:cs="Times New Roman"/>
+          <w:color w:val="000000"/>
+          <w:szCs w:val="28"/>
+        </w:rPr>
+        <w:t>0</w:t>
+      </w:r>
+      <w:r>
+        <w:rPr>
+          <w:rFonts w:ascii="Monaco" w:hAnsi="Monaco" w:cs="Times New Roman"/>
+          <w:color w:val="000000"/>
+          <w:szCs w:val="28"/>
+        </w:rPr>
+        <w:t xml:space="preserve"> </w:t>
+      </w:r>
+    </w:p>
+    <w:p>
+      <w:pPr>
+        <w:rPr>
+          <w:rFonts w:ascii="Monaco" w:hAnsi="Monaco" w:cs="Times New Roman"/>
+          <w:color w:val="000000"/>
+          <w:szCs w:val="28"/>
+        </w:rPr>
+      </w:pPr>
+      <w:r>
+        <w:rPr>
+          <w:rFonts w:ascii="Monaco" w:hAnsi="Monaco" w:cs="Times New Roman"/>
+          <w:color w:val="000000"/>
+          <w:szCs w:val="28"/>
+        </w:rPr>
+        <w:t>+ 01001010</w:t>
+      </w:r>
+    </w:p>
+    <w:p>
+      <w:pPr>
+        <w:rPr>
+          <w:rFonts w:ascii="Monaco" w:hAnsi="Monaco" w:cs="Times New Roman"/>
+          <w:color w:val="000000"/>
+          <w:szCs w:val="28"/>
+        </w:rPr>
+      </w:pPr>
+      <w:r>
+        <w:rPr>
+          <w:rFonts w:ascii="Monaco" w:hAnsi="Monaco" w:cs="Times New Roman"/>
+          <w:color w:val="000000"/>
+          <w:szCs w:val="28"/>
+        </w:rPr>
+        <w:t xml:space="preserve">  01001001</w:t>
+      </w:r>
+    </w:p>
+    <w:p>
+      <w:pPr>
+        <w:rPr>
+          <w:rFonts w:ascii="Monaco" w:hAnsi="Monaco" w:cs="Times New Roman"/>
+          <w:color w:val="000000"/>
+          <w:szCs w:val="28"/>
+        </w:rPr>
+      </w:pPr>
+      <w:r>
+        <w:rPr>
+          <w:rFonts w:ascii="Monaco" w:hAnsi="Monaco" w:cs="Times New Roman"/>
+          <w:color w:val="000000"/>
+          <w:szCs w:val="28"/>
+        </w:rPr>
+        <w:t>&lt; 11111110 01100100</w:t>
+      </w:r>
+    </w:p>
+    <w:p>
+      <w:pPr>
+        <w:rPr>
+          <w:rFonts w:ascii="Monaco" w:hAnsi="Monaco" w:cs="Times New Roman"/>
+          <w:color w:val="000000"/>
+          <w:szCs w:val="28"/>
+        </w:rPr>
+      </w:pPr>
+      <w:r>
+        <w:rPr>
+          <w:rFonts w:ascii="Monaco" w:hAnsi="Monaco" w:cs="Times New Roman"/>
+          <w:color w:val="000000"/>
+          <w:szCs w:val="28"/>
+        </w:rPr>
+        <w:t>+ 01001010</w:t>
+      </w:r>
+    </w:p>
+    <w:p>
+      <w:pPr>
+        <w:rPr>
+          <w:rFonts w:ascii="Monaco" w:hAnsi="Monaco" w:cs="Times New Roman"/>
+          <w:color w:val="000000"/>
+          <w:szCs w:val="28"/>
+        </w:rPr>
+      </w:pPr>
+      <w:r>
+        <w:rPr>
+          <w:rFonts w:ascii="Monaco" w:hAnsi="Monaco" w:cs="Times New Roman"/>
+          <w:color w:val="000000"/>
+          <w:szCs w:val="28"/>
+        </w:rPr>
+        <w:t xml:space="preserve">  01001000 </w:t>
+      </w:r>
+    </w:p>
+    <w:p>
+      <w:pPr>
+        <w:rPr>
+          <w:rFonts w:ascii="Monaco" w:hAnsi="Monaco" w:cs="Times New Roman"/>
+          <w:color w:val="000000"/>
+          <w:szCs w:val="28"/>
+        </w:rPr>
+      </w:pPr>
+      <w:r>
+        <w:rPr>
+          <w:rFonts w:ascii="Monaco" w:hAnsi="Monaco" w:cs="Times New Roman"/>
+          <w:color w:val="000000"/>
+          <w:szCs w:val="28"/>
+        </w:rPr>
+        <w:t>&lt; 11111100 11001000</w:t>
+      </w:r>
+    </w:p>
+    <w:p>
+      <w:pPr>
+        <w:rPr>
+          <w:rFonts w:ascii="Monaco" w:hAnsi="Monaco" w:cs="Times New Roman"/>
+          <w:color w:val="000000"/>
+          <w:szCs w:val="28"/>
+        </w:rPr>
+      </w:pPr>
+      <w:r>
+        <w:rPr>
+          <w:rFonts w:ascii="Monaco" w:hAnsi="Monaco" w:cs="Times New Roman"/>
+          <w:color w:val="000000"/>
+          <w:szCs w:val="28"/>
+        </w:rPr>
+        <w:t>+ 01001010</w:t>
+      </w:r>
+    </w:p>
+    <w:p>
+      <w:pPr>
+        <w:rPr>
+          <w:rFonts w:ascii="Monaco" w:hAnsi="Monaco" w:cs="Times New Roman"/>
+          <w:color w:val="000000"/>
+          <w:szCs w:val="28"/>
+        </w:rPr>
+      </w:pPr>
+      <w:r>
+        <w:rPr>
+          <w:rFonts w:ascii="Monaco" w:hAnsi="Monaco" w:cs="Times New Roman"/>
+          <w:color w:val="000000"/>
+          <w:szCs w:val="28"/>
+        </w:rPr>
+        <w:t xml:space="preserve">  01000110  </w:t>
+      </w:r>
+    </w:p>
+    <w:p>
+      <w:pPr>
+        <w:rPr>
+          <w:rFonts w:ascii="Monaco" w:hAnsi="Monaco" w:cs="Times New Roman"/>
+          <w:color w:val="000000"/>
+          <w:szCs w:val="28"/>
+        </w:rPr>
+      </w:pPr>
+      <w:r>
+        <w:rPr>
+          <w:rFonts w:ascii="Monaco" w:hAnsi="Monaco" w:cs="Times New Roman"/>
+          <w:color w:val="000000"/>
+          <w:szCs w:val="28"/>
+        </w:rPr>
+        <w:t>&lt; 11111000 10010000</w:t>
+      </w:r>
+    </w:p>
+    <w:p>
+      <w:pPr>
+        <w:rPr>
+          <w:rFonts w:ascii="Monaco" w:hAnsi="Monaco" w:cs="Times New Roman"/>
+          <w:color w:val="000000"/>
+          <w:szCs w:val="28"/>
+        </w:rPr>
+      </w:pPr>
+      <w:r>
+        <w:rPr>
+          <w:rFonts w:ascii="Monaco" w:hAnsi="Monaco" w:cs="Times New Roman"/>
+          <w:color w:val="000000"/>
+          <w:szCs w:val="28"/>
+        </w:rPr>
+        <w:t xml:space="preserve">+ 01001010 </w:t>
+      </w:r>
+    </w:p>
+    <w:p>
+      <w:pPr>
+        <w:rPr>
+          <w:rFonts w:ascii="Monaco" w:hAnsi="Monaco" w:cs="Times New Roman"/>
+          <w:color w:val="000000"/>
+          <w:szCs w:val="28"/>
+        </w:rPr>
+      </w:pPr>
+      <w:r>
+        <w:rPr>
+          <w:rFonts w:ascii="Monaco" w:hAnsi="Monaco" w:cs="Times New Roman"/>
+          <w:color w:val="000000"/>
+          <w:szCs w:val="28"/>
+        </w:rPr>
+        <w:t xml:space="preserve">  01000010</w:t>
+      </w:r>
+    </w:p>
+    <w:p>
+      <w:pPr>
+        <w:rPr>
+          <w:rFonts w:ascii="Monaco" w:hAnsi="Monaco" w:cs="Times New Roman"/>
+          <w:color w:val="000000"/>
+          <w:szCs w:val="28"/>
+        </w:rPr>
+      </w:pPr>
+      <w:r>
+        <w:rPr>
+          <w:rFonts w:ascii="Monaco" w:hAnsi="Monaco" w:cs="Times New Roman"/>
+          <w:color w:val="000000"/>
+          <w:szCs w:val="28"/>
+        </w:rPr>
+        <w:t>&lt; 11110000 00100000</w:t>
+      </w:r>
+    </w:p>
+    <w:p>
+      <w:pPr>
+        <w:rPr>
+          <w:rFonts w:ascii="Monaco" w:hAnsi="Monaco" w:cs="Times New Roman"/>
+          <w:color w:val="000000"/>
+          <w:szCs w:val="28"/>
+        </w:rPr>
+      </w:pPr>
+      <w:r>
+        <w:rPr>
+          <w:rFonts w:ascii="Monaco" w:hAnsi="Monaco" w:cs="Times New Roman"/>
+          <w:color w:val="000000"/>
+          <w:szCs w:val="28"/>
+        </w:rPr>
+        <w:t>+ 01001010</w:t>
+      </w:r>
+    </w:p>
+    <w:p>
+      <w:pPr>
+        <w:rPr>
+          <w:rFonts w:ascii="Monaco" w:hAnsi="Monaco" w:cs="Times New Roman"/>
+          <w:color w:val="000000"/>
+          <w:szCs w:val="28"/>
+        </w:rPr>
+      </w:pPr>
+      <w:r>
+        <w:rPr>
+          <w:rFonts w:ascii="Monaco" w:hAnsi="Monaco" w:cs="Times New Roman"/>
+          <w:color w:val="000000"/>
+          <w:szCs w:val="28"/>
+        </w:rPr>
+        <w:t xml:space="preserve">  00111010</w:t>
+      </w:r>
+    </w:p>
+    <w:p>
+      <w:pPr>
+        <w:rPr>
+          <w:rFonts w:ascii="Monaco" w:hAnsi="Monaco" w:cs="Times New Roman"/>
+          <w:color w:val="000000"/>
+          <w:szCs w:val="28"/>
+        </w:rPr>
+      </w:pPr>
+      <w:r>
+        <w:rPr>
+          <w:rFonts w:ascii="Monaco" w:hAnsi="Monaco" w:cs="Times New Roman"/>
+          <w:color w:val="000000"/>
+          <w:szCs w:val="28"/>
+        </w:rPr>
+        <w:t>&lt; 11100000 01000000</w:t>
+      </w:r>
+    </w:p>
+    <w:p>
+      <w:pPr>
+        <w:rPr>
+          <w:rFonts w:ascii="Monaco" w:hAnsi="Monaco" w:cs="Times New Roman"/>
+          <w:color w:val="000000"/>
+          <w:szCs w:val="28"/>
+        </w:rPr>
+      </w:pPr>
+      <w:r>
+        <w:rPr>
+          <w:rFonts w:ascii="Monaco" w:hAnsi="Monaco" w:cs="Times New Roman"/>
+          <w:color w:val="000000"/>
+          <w:szCs w:val="28"/>
+        </w:rPr>
+        <w:t>+ 01001010</w:t>
+      </w:r>
+    </w:p>
+    <w:p>
+      <w:pPr>
+        <w:rPr>
+          <w:rFonts w:ascii="Monaco" w:hAnsi="Monaco" w:cs="Times New Roman"/>
+          <w:color w:val="000000"/>
+          <w:szCs w:val="28"/>
+        </w:rPr>
+      </w:pPr>
+      <w:r>
+        <w:rPr>
+          <w:rFonts w:ascii="Monaco" w:hAnsi="Monaco" w:cs="Times New Roman"/>
+          <w:color w:val="000000"/>
+          <w:szCs w:val="28"/>
+        </w:rPr>
+        <w:t xml:space="preserve">  00101010</w:t>
+      </w:r>
+    </w:p>
+    <w:p>
+      <w:pPr>
+        <w:rPr>
+          <w:rFonts w:ascii="Monaco" w:hAnsi="Monaco" w:cs="Times New Roman"/>
+          <w:color w:val="000000"/>
+          <w:szCs w:val="28"/>
+        </w:rPr>
+      </w:pPr>
+      <w:r>
+        <w:rPr>
+          <w:rFonts w:ascii="Monaco" w:hAnsi="Monaco" w:cs="Times New Roman"/>
+          <w:color w:val="000000"/>
+          <w:szCs w:val="28"/>
+        </w:rPr>
+        <w:t>&lt; 11000000 10000000</w:t>
+      </w:r>
+    </w:p>
+    <w:p>
+      <w:pPr>
+        <w:rPr>
+          <w:rFonts w:ascii="Monaco" w:hAnsi="Monaco" w:cs="Times New Roman"/>
+          <w:color w:val="000000"/>
+          <w:szCs w:val="28"/>
+        </w:rPr>
+      </w:pPr>
+      <w:r>
+        <w:rPr>
+          <w:rFonts w:ascii="Monaco" w:hAnsi="Monaco" w:cs="Times New Roman"/>
+          <w:color w:val="000000"/>
+          <w:szCs w:val="28"/>
+        </w:rPr>
+        <w:t>+ 01001010</w:t>
+      </w:r>
+    </w:p>
+    <w:p>
+      <w:pPr>
+        <w:rPr>
+          <w:rFonts w:ascii="Monaco" w:hAnsi="Monaco" w:cs="Times New Roman"/>
+          <w:color w:val="000000"/>
+          <w:szCs w:val="28"/>
+        </w:rPr>
+      </w:pPr>
+      <w:r>
+        <w:rPr>
+          <w:rFonts w:ascii="Monaco" w:hAnsi="Monaco" w:cs="Times New Roman"/>
+          <w:color w:val="000000"/>
+          <w:szCs w:val="28"/>
+        </w:rPr>
+        <w:t xml:space="preserve">  00001010 </w:t>
+      </w:r>
+    </w:p>
+    <w:p>
+      <w:pPr>
+        <w:rPr>
+          <w:rFonts w:ascii="Monaco" w:hAnsi="Monaco" w:cs="Times New Roman"/>
+          <w:color w:val="000000"/>
+          <w:szCs w:val="28"/>
+        </w:rPr>
+      </w:pPr>
+      <w:r>
+        <w:rPr>
+          <w:rFonts w:ascii="Monaco" w:hAnsi="Monaco" w:cs="Times New Roman"/>
+          <w:color w:val="000000"/>
+          <w:szCs w:val="28"/>
+        </w:rPr>
+        <w:t>&lt; 10000000 00000000</w:t>
+      </w:r>
+    </w:p>
+    <w:p>
+      <w:pPr>
+        <w:rPr>
+          <w:rFonts w:ascii="Monaco" w:hAnsi="Monaco" w:cs="Times New Roman"/>
+          <w:color w:val="000000"/>
+          <w:szCs w:val="28"/>
+        </w:rPr>
+      </w:pPr>
+      <w:r>
+        <w:rPr>
+          <w:rFonts w:ascii="Monaco" w:hAnsi="Monaco" w:cs="Times New Roman"/>
+          <w:color w:val="000000"/>
+          <w:szCs w:val="28"/>
+        </w:rPr>
+        <w:t>+ 01001010</w:t>
+      </w:r>
+    </w:p>
+    <w:p>
+      <w:pPr>
+        <w:rPr>
+          <w:rFonts w:ascii="Monaco" w:hAnsi="Monaco" w:cs="Times New Roman"/>
+          <w:color w:val="000000"/>
+          <w:szCs w:val="28"/>
+        </w:rPr>
+      </w:pPr>
+      <w:r>
+        <w:rPr>
+          <w:rFonts w:ascii="Monaco" w:hAnsi="Monaco" w:cs="Times New Roman"/>
+          <w:color w:val="000000"/>
+          <w:szCs w:val="28"/>
+        </w:rPr>
+        <w:t xml:space="preserve">  11001010 00000001 Q0=1</w:t>
+      </w:r>
+    </w:p>
+    <w:p>
+      <w:pPr>
+        <w:rPr>
+          <w:rFonts w:ascii="Monaco" w:hAnsi="Monaco" w:cs="Times New Roman"/>
+          <w:color w:val="000000"/>
+          <w:szCs w:val="28"/>
           <w:lang w:val="ru-RU"/>
         </w:rPr>
       </w:pPr>
       <w:r>
         <w:rPr>
-          <w:rFonts w:cs="Times New Roman"/>
-          <w:b/>
+          <w:rFonts w:ascii="Monaco" w:hAnsi="Monaco" w:cs="Times New Roman"/>
           <w:color w:val="000000"/>
           <w:szCs w:val="28"/>
           <w:lang w:val="ru-RU"/>
         </w:rPr>
-        <w:t>Деление</w:t>
-      </w:r>
-    </w:p>
-    <w:p>
-      <w:pPr>
-        <w:rPr>
-          <w:rFonts w:ascii="Monaco" w:hAnsi="Monaco" w:cs="Times New Roman"/>
-          <w:b/>
-          <w:color w:val="000000"/>
-          <w:szCs w:val="28"/>
-        </w:rPr>
-      </w:pPr>
-    </w:p>
-    <w:p>
-      <w:pPr>
-        <w:rPr>
-          <w:rFonts w:ascii="Monaco" w:hAnsi="Monaco" w:cs="Times New Roman"/>
-          <w:b/>
-          <w:color w:val="000000"/>
-          <w:szCs w:val="28"/>
-        </w:rPr>
-      </w:pPr>
-      <w:r>
-        <w:rPr>
-          <w:rFonts w:ascii="Monaco" w:hAnsi="Monaco" w:cs="Times New Roman"/>
-          <w:b/>
-          <w:color w:val="000000"/>
-          <w:szCs w:val="28"/>
-        </w:rPr>
-        <w:t xml:space="preserve">     </w:t>
-      </w:r>
-      <w:r>
-        <w:rPr>
-          <w:rFonts w:ascii="Monaco" w:hAnsi="Monaco" w:cs="Times New Roman"/>
-          <w:b/>
-          <w:color w:val="000000"/>
-          <w:szCs w:val="28"/>
-        </w:rPr>
-        <w:t>A</w:t>
-      </w:r>
-      <w:r>
-        <w:rPr>
-          <w:rFonts w:ascii="Monaco" w:hAnsi="Monaco" w:cs="Times New Roman"/>
-          <w:b/>
-          <w:color w:val="000000"/>
-          <w:szCs w:val="28"/>
-        </w:rPr>
-        <w:t xml:space="preserve">      </w:t>
-      </w:r>
-      <w:r>
-        <w:rPr>
-          <w:rFonts w:ascii="Monaco" w:hAnsi="Monaco" w:cs="Times New Roman"/>
-          <w:b/>
-          <w:color w:val="000000"/>
-          <w:szCs w:val="28"/>
-        </w:rPr>
-        <w:t>Q=</w:t>
-      </w:r>
-      <w:r>
-        <w:rPr>
-          <w:rFonts w:ascii="Monaco" w:hAnsi="Monaco" w:cs="Times New Roman"/>
-          <w:b/>
-          <w:color w:val="000000"/>
-          <w:szCs w:val="28"/>
-        </w:rPr>
-        <w:t>-103</w:t>
-      </w:r>
-      <w:r>
-        <w:rPr>
-          <w:rFonts w:ascii="Monaco" w:hAnsi="Monaco" w:cs="Times New Roman"/>
-          <w:b/>
-          <w:color w:val="000000"/>
-          <w:szCs w:val="28"/>
-        </w:rPr>
-        <w:t xml:space="preserve">   </w:t>
-      </w:r>
-      <w:r>
-        <w:rPr>
-          <w:rFonts w:ascii="Monaco" w:hAnsi="Monaco" w:cs="Times New Roman"/>
-          <w:b/>
-          <w:color w:val="000000"/>
-          <w:szCs w:val="28"/>
-        </w:rPr>
-        <w:t>M = 74</w:t>
-      </w:r>
-    </w:p>
-    <w:p>
-      <w:pPr>
-        <w:rPr>
-          <w:rFonts w:ascii="Monaco" w:hAnsi="Monaco" w:cs="Times New Roman"/>
-          <w:color w:val="000000"/>
-          <w:szCs w:val="28"/>
-        </w:rPr>
-      </w:pPr>
-      <w:r>
-        <w:rPr>
-          <w:rFonts w:ascii="Monaco" w:hAnsi="Monaco" w:cs="Times New Roman"/>
-          <w:color w:val="000000"/>
-          <w:szCs w:val="28"/>
-        </w:rPr>
-        <w:t xml:space="preserve">  </w:t>
-      </w:r>
-      <w:r>
-        <w:rPr>
-          <w:rFonts w:ascii="Monaco" w:hAnsi="Monaco" w:cs="Times New Roman"/>
-          <w:color w:val="000000"/>
-          <w:szCs w:val="28"/>
-        </w:rPr>
-        <w:t>11111111</w:t>
-      </w:r>
-      <w:r>
-        <w:rPr>
-          <w:rFonts w:ascii="Monaco" w:hAnsi="Monaco" w:cs="Times New Roman"/>
-          <w:color w:val="000000"/>
-          <w:szCs w:val="28"/>
-        </w:rPr>
-        <w:t xml:space="preserve"> </w:t>
-      </w:r>
-      <w:r>
-        <w:rPr>
-          <w:rFonts w:ascii="Monaco" w:hAnsi="Monaco" w:cs="Times New Roman"/>
-          <w:color w:val="000000"/>
-          <w:szCs w:val="28"/>
-        </w:rPr>
-        <w:t>10011001</w:t>
-      </w:r>
-      <w:r>
-        <w:rPr>
-          <w:rFonts w:ascii="Monaco" w:hAnsi="Monaco" w:cs="Times New Roman"/>
-          <w:color w:val="000000"/>
-          <w:szCs w:val="28"/>
-        </w:rPr>
-        <w:t xml:space="preserve"> </w:t>
-      </w:r>
-      <w:r>
-        <w:rPr>
-          <w:rFonts w:ascii="Monaco" w:hAnsi="Monaco" w:cs="Times New Roman"/>
-          <w:color w:val="000000"/>
-          <w:szCs w:val="28"/>
-        </w:rPr>
-        <w:t>01001010</w:t>
-      </w:r>
-    </w:p>
-    <w:p>
-      <w:pPr>
-        <w:rPr>
-          <w:rFonts w:ascii="Monaco" w:hAnsi="Monaco" w:cs="Times New Roman"/>
-          <w:color w:val="000000"/>
-          <w:szCs w:val="28"/>
-        </w:rPr>
-      </w:pPr>
-      <w:r>
-        <w:rPr>
-          <w:rFonts w:ascii="Monaco" w:hAnsi="Monaco" w:cs="Times New Roman"/>
-          <w:color w:val="000000"/>
-          <w:szCs w:val="28"/>
-        </w:rPr>
-        <w:t>--------------------------</w:t>
-      </w:r>
-      <w:r>
-        <w:rPr>
-          <w:rFonts w:ascii="Monaco" w:hAnsi="Monaco" w:cs="Times New Roman"/>
-          <w:color w:val="000000"/>
-          <w:szCs w:val="28"/>
-        </w:rPr>
-        <w:t>-----------------------------</w:t>
-      </w:r>
-    </w:p>
-    <w:p>
-      <w:pPr>
-        <w:rPr>
-          <w:rFonts w:ascii="Monaco" w:hAnsi="Monaco" w:cs="Times New Roman"/>
-          <w:color w:val="000000"/>
-          <w:szCs w:val="28"/>
-        </w:rPr>
-      </w:pPr>
-      <w:r>
-        <w:rPr>
-          <w:rFonts w:ascii="Monaco" w:hAnsi="Monaco" w:cs="Times New Roman"/>
-          <w:color w:val="000000"/>
-          <w:szCs w:val="28"/>
-        </w:rPr>
-        <w:t xml:space="preserve">&lt; </w:t>
-      </w:r>
-      <w:r>
-        <w:rPr>
-          <w:rFonts w:ascii="Monaco" w:hAnsi="Monaco" w:cs="Times New Roman"/>
-          <w:color w:val="000000"/>
-          <w:szCs w:val="28"/>
-        </w:rPr>
-        <w:t>11111111 0011001</w:t>
-      </w:r>
-      <w:r>
-        <w:rPr>
-          <w:rFonts w:ascii="Monaco" w:hAnsi="Monaco" w:cs="Times New Roman"/>
-          <w:color w:val="000000"/>
-          <w:szCs w:val="28"/>
-        </w:rPr>
-        <w:t>0</w:t>
-      </w:r>
-      <w:r>
-        <w:rPr>
-          <w:rFonts w:ascii="Monaco" w:hAnsi="Monaco" w:cs="Times New Roman"/>
-          <w:color w:val="000000"/>
-          <w:szCs w:val="28"/>
-        </w:rPr>
-        <w:t xml:space="preserve"> </w:t>
-      </w:r>
-    </w:p>
-    <w:p>
-      <w:pPr>
-        <w:rPr>
-          <w:rFonts w:ascii="Monaco" w:hAnsi="Monaco" w:cs="Times New Roman"/>
-          <w:color w:val="000000"/>
-          <w:szCs w:val="28"/>
-        </w:rPr>
-      </w:pPr>
-      <w:r>
-        <w:rPr>
-          <w:rFonts w:ascii="Monaco" w:hAnsi="Monaco" w:cs="Times New Roman"/>
-          <w:color w:val="000000"/>
-          <w:szCs w:val="28"/>
-        </w:rPr>
-        <w:t xml:space="preserve">+ </w:t>
-      </w:r>
-      <w:r>
-        <w:rPr>
-          <w:rFonts w:ascii="Monaco" w:hAnsi="Monaco" w:cs="Times New Roman"/>
-          <w:color w:val="000000"/>
-          <w:szCs w:val="28"/>
-        </w:rPr>
-        <w:t>01001010</w:t>
-      </w:r>
-    </w:p>
-    <w:p>
-      <w:pPr>
-        <w:rPr>
-          <w:rFonts w:ascii="Monaco" w:hAnsi="Monaco" w:cs="Times New Roman"/>
-          <w:color w:val="000000"/>
-          <w:szCs w:val="28"/>
-        </w:rPr>
-      </w:pPr>
-      <w:r>
-        <w:rPr>
-          <w:rFonts w:ascii="Monaco" w:hAnsi="Monaco" w:cs="Times New Roman"/>
-          <w:color w:val="000000"/>
-          <w:szCs w:val="28"/>
-        </w:rPr>
-        <w:t xml:space="preserve">  01001001</w:t>
-      </w:r>
-    </w:p>
-    <w:p>
-      <w:pPr>
-        <w:rPr>
-          <w:rFonts w:ascii="Monaco" w:hAnsi="Monaco" w:cs="Times New Roman"/>
-          <w:color w:val="000000"/>
-          <w:szCs w:val="28"/>
-        </w:rPr>
-      </w:pPr>
-      <w:r>
-        <w:rPr>
-          <w:rFonts w:ascii="Monaco" w:hAnsi="Monaco" w:cs="Times New Roman"/>
-          <w:color w:val="000000"/>
-          <w:szCs w:val="28"/>
-        </w:rPr>
-        <w:t>&lt; 11111110 01100100</w:t>
-      </w:r>
-    </w:p>
-    <w:p>
-      <w:pPr>
-        <w:rPr>
-          <w:rFonts w:ascii="Monaco" w:hAnsi="Monaco" w:cs="Times New Roman"/>
-          <w:color w:val="000000"/>
-          <w:szCs w:val="28"/>
-        </w:rPr>
-      </w:pPr>
-      <w:r>
-        <w:rPr>
-          <w:rFonts w:ascii="Monaco" w:hAnsi="Monaco" w:cs="Times New Roman"/>
-          <w:color w:val="000000"/>
-          <w:szCs w:val="28"/>
-        </w:rPr>
-        <w:t>+ 01001010</w:t>
-      </w:r>
-    </w:p>
-    <w:p>
-      <w:pPr>
-        <w:rPr>
-          <w:rFonts w:ascii="Monaco" w:hAnsi="Monaco" w:cs="Times New Roman"/>
-          <w:color w:val="000000"/>
-          <w:szCs w:val="28"/>
-        </w:rPr>
-      </w:pPr>
-      <w:r>
-        <w:rPr>
-          <w:rFonts w:ascii="Monaco" w:hAnsi="Monaco" w:cs="Times New Roman"/>
-          <w:color w:val="000000"/>
-          <w:szCs w:val="28"/>
-        </w:rPr>
-        <w:t xml:space="preserve">  01001000 </w:t>
-      </w:r>
-    </w:p>
-    <w:p>
-      <w:pPr>
-        <w:rPr>
-          <w:rFonts w:ascii="Monaco" w:hAnsi="Monaco" w:cs="Times New Roman"/>
-          <w:color w:val="000000"/>
-          <w:szCs w:val="28"/>
-        </w:rPr>
-      </w:pPr>
-      <w:r>
-        <w:rPr>
-          <w:rFonts w:ascii="Monaco" w:hAnsi="Monaco" w:cs="Times New Roman"/>
-          <w:color w:val="000000"/>
-          <w:szCs w:val="28"/>
-        </w:rPr>
-        <w:t>&lt; 11111100 11001000</w:t>
-      </w:r>
-    </w:p>
-    <w:p>
-      <w:pPr>
-        <w:rPr>
-          <w:rFonts w:ascii="Monaco" w:hAnsi="Monaco" w:cs="Times New Roman"/>
-          <w:color w:val="000000"/>
-          <w:szCs w:val="28"/>
-        </w:rPr>
-      </w:pPr>
-      <w:r>
-        <w:rPr>
-          <w:rFonts w:ascii="Monaco" w:hAnsi="Monaco" w:cs="Times New Roman"/>
-          <w:color w:val="000000"/>
-          <w:szCs w:val="28"/>
-        </w:rPr>
-        <w:t>+ 01001010</w:t>
-      </w:r>
-    </w:p>
-    <w:p>
-      <w:pPr>
-        <w:rPr>
-          <w:rFonts w:ascii="Monaco" w:hAnsi="Monaco" w:cs="Times New Roman"/>
-          <w:color w:val="000000"/>
-          <w:szCs w:val="28"/>
-        </w:rPr>
-      </w:pPr>
-      <w:r>
-        <w:rPr>
-          <w:rFonts w:ascii="Monaco" w:hAnsi="Monaco" w:cs="Times New Roman"/>
-          <w:color w:val="000000"/>
-          <w:szCs w:val="28"/>
-        </w:rPr>
-        <w:t xml:space="preserve">  01000110  </w:t>
-      </w:r>
-    </w:p>
-    <w:p>
-      <w:pPr>
-        <w:rPr>
-          <w:rFonts w:ascii="Monaco" w:hAnsi="Monaco" w:cs="Times New Roman"/>
-          <w:color w:val="000000"/>
-          <w:szCs w:val="28"/>
-        </w:rPr>
-      </w:pPr>
-      <w:r>
-        <w:rPr>
-          <w:rFonts w:ascii="Monaco" w:hAnsi="Monaco" w:cs="Times New Roman"/>
-          <w:color w:val="000000"/>
-          <w:szCs w:val="28"/>
-        </w:rPr>
-        <w:t>&lt; 11111000 10010000</w:t>
-      </w:r>
-    </w:p>
-    <w:p>
-      <w:pPr>
-        <w:rPr>
-          <w:rFonts w:ascii="Monaco" w:hAnsi="Monaco" w:cs="Times New Roman"/>
-          <w:color w:val="000000"/>
-          <w:szCs w:val="28"/>
-        </w:rPr>
-      </w:pPr>
-      <w:r>
-        <w:rPr>
-          <w:rFonts w:ascii="Monaco" w:hAnsi="Monaco" w:cs="Times New Roman"/>
-          <w:color w:val="000000"/>
-          <w:szCs w:val="28"/>
-        </w:rPr>
-        <w:t xml:space="preserve">+ 01001010 </w:t>
-      </w:r>
-    </w:p>
-    <w:p>
-      <w:pPr>
-        <w:rPr>
-          <w:rFonts w:ascii="Monaco" w:hAnsi="Monaco" w:cs="Times New Roman"/>
-          <w:color w:val="000000"/>
-          <w:szCs w:val="28"/>
-        </w:rPr>
-      </w:pPr>
-      <w:r>
-        <w:rPr>
-          <w:rFonts w:ascii="Monaco" w:hAnsi="Monaco" w:cs="Times New Roman"/>
-          <w:color w:val="000000"/>
-          <w:szCs w:val="28"/>
-        </w:rPr>
-        <w:t xml:space="preserve">  01000010</w:t>
-      </w:r>
-    </w:p>
-    <w:p>
-      <w:pPr>
-        <w:rPr>
-          <w:rFonts w:ascii="Monaco" w:hAnsi="Monaco" w:cs="Times New Roman"/>
-          <w:color w:val="000000"/>
-          <w:szCs w:val="28"/>
-        </w:rPr>
-      </w:pPr>
-      <w:r>
-        <w:rPr>
-          <w:rFonts w:ascii="Monaco" w:hAnsi="Monaco" w:cs="Times New Roman"/>
-          <w:color w:val="000000"/>
-          <w:szCs w:val="28"/>
-        </w:rPr>
-        <w:t xml:space="preserve">&lt; 11110000 </w:t>
-      </w:r>
-      <w:r>
-        <w:rPr>
-          <w:rFonts w:ascii="Monaco" w:hAnsi="Monaco" w:cs="Times New Roman"/>
-          <w:color w:val="000000"/>
-          <w:szCs w:val="28"/>
-        </w:rPr>
-        <w:t>0010000</w:t>
-      </w:r>
-      <w:r>
-        <w:rPr>
-          <w:rFonts w:ascii="Monaco" w:hAnsi="Monaco" w:cs="Times New Roman"/>
-          <w:color w:val="000000"/>
-          <w:szCs w:val="28"/>
-        </w:rPr>
-        <w:t>0</w:t>
-      </w:r>
-    </w:p>
-    <w:p>
-      <w:pPr>
-        <w:rPr>
-          <w:rFonts w:ascii="Monaco" w:hAnsi="Monaco" w:cs="Times New Roman"/>
-          <w:color w:val="000000"/>
-          <w:szCs w:val="28"/>
-        </w:rPr>
-      </w:pPr>
-      <w:r>
-        <w:rPr>
-          <w:rFonts w:ascii="Monaco" w:hAnsi="Monaco" w:cs="Times New Roman"/>
-          <w:color w:val="000000"/>
-          <w:szCs w:val="28"/>
-        </w:rPr>
-        <w:t>+ 01001010</w:t>
-      </w:r>
-    </w:p>
-    <w:p>
-      <w:pPr>
-        <w:rPr>
-          <w:rFonts w:ascii="Monaco" w:hAnsi="Monaco" w:cs="Times New Roman"/>
-          <w:color w:val="000000"/>
-          <w:szCs w:val="28"/>
-        </w:rPr>
-      </w:pPr>
-      <w:r>
-        <w:rPr>
-          <w:rFonts w:ascii="Monaco" w:hAnsi="Monaco" w:cs="Times New Roman"/>
-          <w:color w:val="000000"/>
-          <w:szCs w:val="28"/>
-        </w:rPr>
-        <w:t xml:space="preserve">  00111010</w:t>
-      </w:r>
-    </w:p>
-    <w:p>
-      <w:pPr>
-        <w:rPr>
-          <w:rFonts w:ascii="Monaco" w:hAnsi="Monaco" w:cs="Times New Roman"/>
-          <w:color w:val="000000"/>
-          <w:szCs w:val="28"/>
-        </w:rPr>
-      </w:pPr>
-      <w:r>
-        <w:rPr>
-          <w:rFonts w:ascii="Monaco" w:hAnsi="Monaco" w:cs="Times New Roman"/>
-          <w:color w:val="000000"/>
-          <w:szCs w:val="28"/>
-        </w:rPr>
-        <w:t>&lt; 11100000 01000000</w:t>
-      </w:r>
-    </w:p>
-    <w:p>
-      <w:pPr>
-        <w:rPr>
-          <w:rFonts w:ascii="Monaco" w:hAnsi="Monaco" w:cs="Times New Roman"/>
-          <w:color w:val="000000"/>
-          <w:szCs w:val="28"/>
-        </w:rPr>
-      </w:pPr>
-      <w:r>
-        <w:rPr>
-          <w:rFonts w:ascii="Monaco" w:hAnsi="Monaco" w:cs="Times New Roman"/>
-          <w:color w:val="000000"/>
-          <w:szCs w:val="28"/>
-        </w:rPr>
-        <w:t>+ 01001010</w:t>
-      </w:r>
-    </w:p>
-    <w:p>
-      <w:pPr>
-        <w:rPr>
-          <w:rFonts w:ascii="Monaco" w:hAnsi="Monaco" w:cs="Times New Roman"/>
-          <w:color w:val="000000"/>
-          <w:szCs w:val="28"/>
-        </w:rPr>
-      </w:pPr>
-      <w:r>
-        <w:rPr>
-          <w:rFonts w:ascii="Monaco" w:hAnsi="Monaco" w:cs="Times New Roman"/>
-          <w:color w:val="000000"/>
-          <w:szCs w:val="28"/>
-        </w:rPr>
-        <w:t xml:space="preserve">  00101010</w:t>
-      </w:r>
-    </w:p>
-    <w:p>
-      <w:pPr>
-        <w:rPr>
-          <w:rFonts w:ascii="Monaco" w:hAnsi="Monaco" w:cs="Times New Roman"/>
-          <w:color w:val="000000"/>
-          <w:szCs w:val="28"/>
-        </w:rPr>
-      </w:pPr>
-      <w:r>
-        <w:rPr>
-          <w:rFonts w:ascii="Monaco" w:hAnsi="Monaco" w:cs="Times New Roman"/>
-          <w:color w:val="000000"/>
-          <w:szCs w:val="28"/>
-        </w:rPr>
-        <w:t>&lt; 11000000 10000000</w:t>
-      </w:r>
-    </w:p>
-    <w:p>
-      <w:pPr>
-        <w:rPr>
-          <w:rFonts w:ascii="Monaco" w:hAnsi="Monaco" w:cs="Times New Roman"/>
-          <w:color w:val="000000"/>
-          <w:szCs w:val="28"/>
-        </w:rPr>
-      </w:pPr>
-      <w:r>
-        <w:rPr>
-          <w:rFonts w:ascii="Monaco" w:hAnsi="Monaco" w:cs="Times New Roman"/>
-          <w:color w:val="000000"/>
-          <w:szCs w:val="28"/>
-        </w:rPr>
-        <w:t>+ 01001010</w:t>
-      </w:r>
-    </w:p>
-    <w:p>
-      <w:pPr>
-        <w:rPr>
-          <w:rFonts w:ascii="Monaco" w:hAnsi="Monaco" w:cs="Times New Roman"/>
-          <w:color w:val="000000"/>
-          <w:szCs w:val="28"/>
-        </w:rPr>
-      </w:pPr>
-      <w:r>
-        <w:rPr>
-          <w:rFonts w:ascii="Monaco" w:hAnsi="Monaco" w:cs="Times New Roman"/>
-          <w:color w:val="000000"/>
-          <w:szCs w:val="28"/>
-        </w:rPr>
-        <w:t xml:space="preserve">  00001010 </w:t>
-      </w:r>
-    </w:p>
-    <w:p>
-      <w:pPr>
-        <w:rPr>
-          <w:rFonts w:ascii="Monaco" w:hAnsi="Monaco" w:cs="Times New Roman"/>
-          <w:color w:val="000000"/>
-          <w:szCs w:val="28"/>
-        </w:rPr>
-      </w:pPr>
-      <w:r>
-        <w:rPr>
-          <w:rFonts w:ascii="Monaco" w:hAnsi="Monaco" w:cs="Times New Roman"/>
-          <w:color w:val="000000"/>
-          <w:szCs w:val="28"/>
-        </w:rPr>
-        <w:t>&lt; 10000000 00000000</w:t>
-      </w:r>
-    </w:p>
-    <w:p>
-      <w:pPr>
-        <w:rPr>
-          <w:rFonts w:ascii="Monaco" w:hAnsi="Monaco" w:cs="Times New Roman"/>
-          <w:color w:val="000000"/>
-          <w:szCs w:val="28"/>
-        </w:rPr>
-      </w:pPr>
-      <w:r>
-        <w:rPr>
-          <w:rFonts w:ascii="Monaco" w:hAnsi="Monaco" w:cs="Times New Roman"/>
-          <w:color w:val="000000"/>
-          <w:szCs w:val="28"/>
-        </w:rPr>
-        <w:t>+ 01001010</w:t>
-      </w:r>
-    </w:p>
-    <w:p>
-      <w:pPr>
-        <w:rPr>
-          <w:rFonts w:ascii="Monaco" w:hAnsi="Monaco" w:cs="Times New Roman"/>
-          <w:color w:val="000000"/>
-          <w:szCs w:val="28"/>
-        </w:rPr>
-      </w:pPr>
-      <w:r>
-        <w:rPr>
-          <w:rFonts w:ascii="Monaco" w:hAnsi="Monaco" w:cs="Times New Roman"/>
-          <w:color w:val="000000"/>
-          <w:szCs w:val="28"/>
-        </w:rPr>
-        <w:t xml:space="preserve">  11001010 00000001 Q0=1</w:t>
-      </w:r>
-    </w:p>
-    <w:p>
-      <w:pPr>
-        <w:rPr>
-          <w:rFonts w:ascii="Monaco" w:hAnsi="Monaco" w:cs="Times New Roman"/>
-          <w:color w:val="000000"/>
-          <w:szCs w:val="28"/>
-          <w:lang w:val="ru-RU"/>
-        </w:rPr>
-      </w:pPr>
-      <w:r>
-        <w:rPr>
-          <w:rFonts w:ascii="Monaco" w:hAnsi="Monaco" w:cs="Times New Roman"/>
-          <w:color w:val="000000"/>
-          <w:szCs w:val="28"/>
-          <w:lang w:val="ru-RU"/>
-        </w:rPr>
         <w:t>= -1</w:t>
       </w:r>
-      <w:bookmarkStart w:id="0" w:name="_GoBack"/>
-      <w:bookmarkEnd w:id="0"/>
     </w:p>
     <w:sectPr>
       <w:pgSz w:w="11906" w:h="16838" w:code="9"/>
@@ -7199,7 +7034,7 @@
 </file>
 
 <file path=customXml/itemProps1.xml><?xml version="1.0" encoding="utf-8"?>
-<ds:datastoreItem xmlns:ds="http://schemas.openxmlformats.org/officeDocument/2006/customXml" ds:itemID="{AD553908-3A6B-0146-A311-A8AB2B5EBDCB}">
+<ds:datastoreItem xmlns:ds="http://schemas.openxmlformats.org/officeDocument/2006/customXml" ds:itemID="{93500D30-3BC6-D04D-A630-F44DD35CC43E}">
   <ds:schemaRefs>
     <ds:schemaRef ds:uri="http://schemas.openxmlformats.org/officeDocument/2006/bibliography"/>
   </ds:schemaRefs>

</xml_diff>